<commit_message>
Update the first Chapter
</commit_message>
<xml_diff>
--- a/file/郭秦龙_开题报告_927a.docx
+++ b/file/郭秦龙_开题报告_927a.docx
@@ -300,7 +300,6 @@
           <w:u w:val="single"/>
         </w:rPr>
       </w:pPr>
-      <w:proofErr w:type="gramStart"/>
       <w:r>
         <w:rPr>
           <w:rFonts w:hint="eastAsia"/>
@@ -308,7 +307,6 @@
         </w:rPr>
         <w:t>研</w:t>
       </w:r>
-      <w:proofErr w:type="gramEnd"/>
       <w:r>
         <w:rPr>
           <w:rFonts w:hint="eastAsia"/>
@@ -778,17 +776,8 @@
           <w:sz w:val="24"/>
           <w:u w:val="single"/>
         </w:rPr>
-        <w:t xml:space="preserve"> guoqinlong@gmail.</w:t>
-      </w:r>
-      <w:proofErr w:type="gramStart"/>
-      <w:r>
-        <w:rPr>
-          <w:sz w:val="24"/>
-          <w:u w:val="single"/>
-        </w:rPr>
-        <w:t>com</w:t>
-      </w:r>
-      <w:proofErr w:type="gramEnd"/>
+        <w:t xml:space="preserve"> guoqinlong@gmail.com</w:t>
+      </w:r>
       <w:r>
         <w:rPr>
           <w:rFonts w:hint="eastAsia"/>
@@ -1664,17 +1653,7 @@
           <w:sz w:val="24"/>
           <w:u w:val="single"/>
         </w:rPr>
-        <w:t xml:space="preserve"> </w:t>
-      </w:r>
-      <w:bookmarkStart w:id="1" w:name="_GoBack"/>
-      <w:bookmarkEnd w:id="1"/>
-      <w:r>
-        <w:rPr>
-          <w:rFonts w:hint="eastAsia"/>
-          <w:sz w:val="24"/>
-          <w:u w:val="single"/>
-        </w:rPr>
-        <w:t xml:space="preserve"> </w:t>
+        <w:t xml:space="preserve">  </w:t>
       </w:r>
       <w:r>
         <w:rPr>
@@ -3910,7 +3889,7 @@
           <w:numId w:val="17"/>
         </w:numPr>
       </w:pPr>
-      <w:bookmarkStart w:id="2" w:name="_Toc367904937"/>
+      <w:bookmarkStart w:id="1" w:name="_Toc367904937"/>
       <w:r>
         <w:rPr>
           <w:rFonts w:hint="eastAsia"/>
@@ -3923,13 +3902,13 @@
         </w:rPr>
         <w:t>背景</w:t>
       </w:r>
-      <w:bookmarkEnd w:id="2"/>
+      <w:bookmarkEnd w:id="1"/>
     </w:p>
     <w:p>
       <w:pPr>
         <w:pStyle w:val="20"/>
       </w:pPr>
-      <w:bookmarkStart w:id="3" w:name="_Toc367904938"/>
+      <w:bookmarkStart w:id="2" w:name="_Toc367904938"/>
       <w:r>
         <w:rPr>
           <w:rFonts w:hint="eastAsia"/>
@@ -3942,7 +3921,7 @@
         </w:rPr>
         <w:t>背景</w:t>
       </w:r>
-      <w:bookmarkEnd w:id="3"/>
+      <w:bookmarkEnd w:id="2"/>
     </w:p>
     <w:p>
       <w:pPr>
@@ -3953,7 +3932,7 @@
           <w:sz w:val="24"/>
         </w:rPr>
       </w:pPr>
-      <w:bookmarkStart w:id="4" w:name="OLE_LINK23"/>
+      <w:bookmarkStart w:id="3" w:name="OLE_LINK23"/>
       <w:r>
         <w:rPr>
           <w:rFonts w:ascii="宋体" w:hAnsi="宋体" w:hint="eastAsia"/>
@@ -3975,7 +3954,7 @@
         </w:rPr>
         <w:t>飞速发展，</w:t>
       </w:r>
-      <w:bookmarkEnd w:id="4"/>
+      <w:bookmarkEnd w:id="3"/>
       <w:r>
         <w:rPr>
           <w:rFonts w:ascii="宋体" w:hAnsi="宋体" w:hint="eastAsia"/>
@@ -3996,15 +3975,7 @@
           <w:rFonts w:ascii="宋体" w:hAnsi="宋体" w:hint="eastAsia"/>
           <w:sz w:val="24"/>
         </w:rPr>
-        <w:t>，包括</w:t>
-      </w:r>
-      <w:proofErr w:type="spellStart"/>
-      <w:r>
-        <w:rPr>
-          <w:rFonts w:ascii="宋体" w:hAnsi="宋体" w:hint="eastAsia"/>
-          <w:sz w:val="24"/>
-        </w:rPr>
-        <w:t>W</w:t>
+        <w:t>，包括W</w:t>
       </w:r>
       <w:r>
         <w:rPr>
@@ -4013,7 +3984,6 @@
         </w:rPr>
         <w:t>fMS</w:t>
       </w:r>
-      <w:proofErr w:type="spellEnd"/>
       <w:r>
         <w:rPr>
           <w:rFonts w:ascii="宋体" w:hAnsi="宋体"/>
@@ -4052,7 +4022,6 @@
         </w:rPr>
         <w:t>如</w:t>
       </w:r>
-      <w:proofErr w:type="spellStart"/>
       <w:r>
         <w:rPr>
           <w:rFonts w:ascii="宋体" w:hAnsi="宋体" w:hint="eastAsia"/>
@@ -4060,7 +4029,6 @@
         </w:rPr>
         <w:t>Staffware</w:t>
       </w:r>
-      <w:proofErr w:type="spellEnd"/>
       <w:r>
         <w:rPr>
           <w:rFonts w:ascii="宋体" w:hAnsi="宋体" w:hint="eastAsia"/>
@@ -4098,18 +4066,16 @@
         </w:rPr>
         <w:t xml:space="preserve">IBM </w:t>
       </w:r>
-      <w:bookmarkStart w:id="5" w:name="OLE_LINK18"/>
-      <w:bookmarkStart w:id="6" w:name="OLE_LINK19"/>
-      <w:proofErr w:type="spellStart"/>
+      <w:bookmarkStart w:id="4" w:name="OLE_LINK18"/>
+      <w:bookmarkStart w:id="5" w:name="OLE_LINK19"/>
       <w:r>
         <w:rPr>
           <w:sz w:val="24"/>
         </w:rPr>
         <w:t>MQSeries</w:t>
       </w:r>
+      <w:bookmarkEnd w:id="4"/>
       <w:bookmarkEnd w:id="5"/>
-      <w:bookmarkEnd w:id="6"/>
-      <w:proofErr w:type="spellEnd"/>
       <w:r>
         <w:rPr>
           <w:rFonts w:hint="eastAsia"/>
@@ -4141,16 +4107,16 @@
         </w:rPr>
         <w:t>、</w:t>
       </w:r>
-      <w:bookmarkStart w:id="7" w:name="OLE_LINK20"/>
-      <w:bookmarkStart w:id="8" w:name="OLE_LINK24"/>
+      <w:bookmarkStart w:id="6" w:name="OLE_LINK20"/>
+      <w:bookmarkStart w:id="7" w:name="OLE_LINK24"/>
       <w:r>
         <w:rPr>
           <w:sz w:val="24"/>
         </w:rPr>
         <w:t>COSA</w:t>
       </w:r>
+      <w:bookmarkEnd w:id="6"/>
       <w:bookmarkEnd w:id="7"/>
-      <w:bookmarkEnd w:id="8"/>
       <w:r>
         <w:rPr>
           <w:sz w:val="24"/>
@@ -4298,7 +4264,6 @@
         </w:rPr>
         <w:t>了工作</w:t>
       </w:r>
-      <w:proofErr w:type="gramStart"/>
       <w:r>
         <w:rPr>
           <w:rFonts w:ascii="宋体" w:hAnsi="宋体" w:hint="eastAsia"/>
@@ -4311,32 +4276,22 @@
           <w:rFonts w:ascii="宋体" w:hAnsi="宋体"/>
           <w:sz w:val="24"/>
         </w:rPr>
-        <w:t>相关</w:t>
-      </w:r>
-      <w:proofErr w:type="gramEnd"/>
+        <w:t>相关系统</w:t>
+      </w:r>
+      <w:r>
+        <w:rPr>
+          <w:rFonts w:ascii="宋体" w:hAnsi="宋体" w:hint="eastAsia"/>
+          <w:sz w:val="24"/>
+        </w:rPr>
+        <w:t>如</w:t>
+      </w:r>
       <w:r>
         <w:rPr>
           <w:rFonts w:ascii="宋体" w:hAnsi="宋体"/>
           <w:sz w:val="24"/>
         </w:rPr>
-        <w:t>系统</w:t>
-      </w:r>
-      <w:r>
-        <w:rPr>
-          <w:rFonts w:ascii="宋体" w:hAnsi="宋体" w:hint="eastAsia"/>
-          <w:sz w:val="24"/>
-        </w:rPr>
-        <w:t>如</w:t>
-      </w:r>
-      <w:proofErr w:type="spellStart"/>
-      <w:r>
-        <w:rPr>
-          <w:rFonts w:ascii="宋体" w:hAnsi="宋体"/>
-          <w:sz w:val="24"/>
-        </w:rPr>
         <w:t>BeehiveZ</w:t>
       </w:r>
-      <w:proofErr w:type="spellEnd"/>
       <w:r>
         <w:rPr>
           <w:rFonts w:ascii="宋体" w:hAnsi="宋体"/>
@@ -4366,15 +4321,7 @@
           <w:rFonts w:ascii="宋体" w:hAnsi="宋体"/>
           <w:sz w:val="24"/>
         </w:rPr>
-        <w:t>,</w:t>
-      </w:r>
-      <w:proofErr w:type="spellStart"/>
-      <w:r>
-        <w:rPr>
-          <w:rFonts w:ascii="宋体" w:hAnsi="宋体"/>
-          <w:sz w:val="24"/>
-        </w:rPr>
-        <w:t>Pro</w:t>
+        <w:t>,Pro</w:t>
       </w:r>
       <w:r>
         <w:rPr>
@@ -4383,7 +4330,6 @@
         </w:rPr>
         <w:t>M</w:t>
       </w:r>
-      <w:proofErr w:type="spellEnd"/>
       <w:r>
         <w:rPr>
           <w:rFonts w:ascii="宋体" w:hAnsi="宋体"/>
@@ -4898,7 +4844,7 @@
                                 <w:noProof/>
                               </w:rPr>
                             </w:pPr>
-                            <w:bookmarkStart w:id="9" w:name="_Toc326501993"/>
+                            <w:bookmarkStart w:id="8" w:name="_Toc326501993"/>
                             <w:r>
                               <w:rPr>
                                 <w:rFonts w:asciiTheme="minorEastAsia" w:eastAsiaTheme="minorEastAsia" w:hAnsiTheme="minorEastAsia" w:hint="eastAsia"/>
@@ -4948,7 +4894,7 @@
                               </w:rPr>
                               <w:t xml:space="preserve"> 三种过程挖掘的输入输出</w:t>
                             </w:r>
-                            <w:bookmarkEnd w:id="9"/>
+                            <w:bookmarkEnd w:id="8"/>
                           </w:p>
                         </w:txbxContent>
                       </wps:txbx>
@@ -5110,19 +5056,7 @@
         </w:drawing>
       </w:r>
       <w:r>
-        <w:t xml:space="preserve">W.M.P. </w:t>
-      </w:r>
-      <w:proofErr w:type="spellStart"/>
-      <w:r>
-        <w:t>van.der</w:t>
-      </w:r>
-      <w:proofErr w:type="spellEnd"/>
-      <w:r>
-        <w:t xml:space="preserve"> </w:t>
-      </w:r>
-      <w:proofErr w:type="gramStart"/>
-      <w:r>
-        <w:t>Aalst</w:t>
+        <w:t>W.M.P. van.der Aalst</w:t>
       </w:r>
       <w:r>
         <w:rPr>
@@ -5137,7 +5071,6 @@
         </w:rPr>
         <w:t>[</w:t>
       </w:r>
-      <w:proofErr w:type="gramEnd"/>
       <w:r>
         <w:rPr>
           <w:rFonts w:ascii="宋体" w:hAnsi="宋体"/>
@@ -5267,21 +5200,7 @@
         <w:rPr>
           <w:rFonts w:ascii="宋体" w:hAnsi="宋体" w:hint="eastAsia"/>
         </w:rPr>
-        <w:t>算法的挖掘能力不足但却具有严格的分析证明，因而跟随</w:t>
-      </w:r>
-      <w:proofErr w:type="gramStart"/>
-      <w:r>
-        <w:rPr>
-          <w:rFonts w:ascii="宋体" w:hAnsi="宋体" w:hint="eastAsia"/>
-        </w:rPr>
-        <w:t>进研究</w:t>
-      </w:r>
-      <w:proofErr w:type="gramEnd"/>
-      <w:r>
-        <w:rPr>
-          <w:rFonts w:ascii="宋体" w:hAnsi="宋体" w:hint="eastAsia"/>
-        </w:rPr>
-        <w:t>比较多，</w:t>
+        <w:t>算法的挖掘能力不足但却具有严格的分析证明，因而跟随进研究比较多，</w:t>
       </w:r>
       <w:r>
         <w:rPr>
@@ -5396,7 +5315,7 @@
       <w:pPr>
         <w:pStyle w:val="20"/>
       </w:pPr>
-      <w:bookmarkStart w:id="11" w:name="_Toc367904939"/>
+      <w:bookmarkStart w:id="9" w:name="_Toc367904939"/>
       <w:r>
         <w:rPr>
           <w:rFonts w:hint="eastAsia"/>
@@ -5415,7 +5334,7 @@
       <w:r>
         <w:t>意义</w:t>
       </w:r>
-      <w:bookmarkEnd w:id="11"/>
+      <w:bookmarkEnd w:id="9"/>
     </w:p>
     <w:p>
       <w:pPr>
@@ -5443,15 +5362,7 @@
         <w:t>飞速</w:t>
       </w:r>
       <w:r>
-        <w:t>发展与工作</w:t>
-      </w:r>
-      <w:proofErr w:type="gramStart"/>
-      <w:r>
-        <w:t>流系统</w:t>
-      </w:r>
-      <w:proofErr w:type="gramEnd"/>
-      <w:r>
-        <w:t>的逐渐</w:t>
+        <w:t>发展与工作流系统的逐渐</w:t>
       </w:r>
       <w:r>
         <w:rPr>
@@ -5469,15 +5380,7 @@
         <w:t>过程挖掘技术为了</w:t>
       </w:r>
       <w:r>
-        <w:t>解决工作</w:t>
-      </w:r>
-      <w:proofErr w:type="gramStart"/>
-      <w:r>
-        <w:t>流系统</w:t>
-      </w:r>
-      <w:proofErr w:type="gramEnd"/>
-      <w:r>
-        <w:t>中模型</w:t>
+        <w:t>解决工作流系统中模型</w:t>
       </w:r>
       <w:r>
         <w:rPr>
@@ -5850,7 +5753,7 @@
       <w:pPr>
         <w:pStyle w:val="a9"/>
       </w:pPr>
-      <w:bookmarkStart w:id="12" w:name="_Toc367904940"/>
+      <w:bookmarkStart w:id="10" w:name="_Toc367904940"/>
       <w:r>
         <w:rPr>
           <w:rFonts w:hint="eastAsia"/>
@@ -5867,7 +5770,7 @@
       <w:r>
         <w:t>研究现状</w:t>
       </w:r>
-      <w:bookmarkEnd w:id="12"/>
+      <w:bookmarkEnd w:id="10"/>
     </w:p>
     <w:p>
       <w:pPr>
@@ -6092,21 +5995,19 @@
       <w:pPr>
         <w:pStyle w:val="20"/>
       </w:pPr>
-      <w:bookmarkStart w:id="13" w:name="_Toc367904941"/>
+      <w:bookmarkStart w:id="11" w:name="_Toc367904941"/>
       <w:r>
         <w:rPr>
           <w:rFonts w:hint="eastAsia"/>
         </w:rPr>
         <w:t>2.1</w:t>
       </w:r>
-      <w:proofErr w:type="gramStart"/>
       <w:r>
         <w:rPr>
           <w:rFonts w:hint="eastAsia"/>
         </w:rPr>
         <w:t>几</w:t>
       </w:r>
-      <w:proofErr w:type="gramEnd"/>
       <w:r>
         <w:rPr>
           <w:rFonts w:hint="eastAsia"/>
@@ -6116,13 +6017,13 @@
       <w:r>
         <w:t>的挖掘算法</w:t>
       </w:r>
-      <w:bookmarkEnd w:id="13"/>
+      <w:bookmarkEnd w:id="11"/>
     </w:p>
     <w:p>
       <w:pPr>
         <w:pStyle w:val="4"/>
       </w:pPr>
-      <w:bookmarkStart w:id="14" w:name="_Toc367904942"/>
+      <w:bookmarkStart w:id="12" w:name="_Toc367904942"/>
       <w:r>
         <w:rPr>
           <w:rFonts w:hint="eastAsia"/>
@@ -6153,7 +6054,7 @@
         </w:rPr>
         <w:t>算法</w:t>
       </w:r>
-      <w:bookmarkEnd w:id="14"/>
+      <w:bookmarkEnd w:id="12"/>
     </w:p>
     <w:p>
       <w:pPr>
@@ -8073,8 +7974,8 @@
       <w:pPr>
         <w:pStyle w:val="4"/>
       </w:pPr>
-      <w:bookmarkStart w:id="15" w:name="_Toc327054376"/>
-      <w:bookmarkStart w:id="16" w:name="_Toc367904943"/>
+      <w:bookmarkStart w:id="13" w:name="_Toc327054376"/>
+      <w:bookmarkStart w:id="14" w:name="_Toc367904943"/>
       <w:r>
         <w:rPr>
           <w:rFonts w:hint="eastAsia"/>
@@ -8093,8 +7994,8 @@
         </w:rPr>
         <w:t>算法</w:t>
       </w:r>
-      <w:bookmarkEnd w:id="15"/>
-      <w:bookmarkEnd w:id="16"/>
+      <w:bookmarkEnd w:id="13"/>
+      <w:bookmarkEnd w:id="14"/>
     </w:p>
     <w:p>
       <w:pPr>
@@ -8175,15 +8076,7 @@
         <w:t>事件</w:t>
       </w:r>
       <w:r>
-        <w:t>日志中活动间的拓扑结构。即图中的点是事物日志中的活动，图中的边代表日志中活动间</w:t>
-      </w:r>
-      <w:proofErr w:type="gramStart"/>
-      <w:r>
-        <w:t>的顺联关系</w:t>
-      </w:r>
-      <w:proofErr w:type="gramEnd"/>
-      <w:r>
-        <w:t>。通过如下的两个标准，Heuristics算法在依赖图中剔除部分的边，对于</w:t>
+        <w:t>日志中活动间的拓扑结构。即图中的点是事物日志中的活动，图中的边代表日志中活动间的顺联关系。通过如下的两个标准，Heuristics算法在依赖图中剔除部分的边，对于</w:t>
       </w:r>
       <w:r>
         <w:rPr>
@@ -9063,8 +8956,8 @@
       <w:pPr>
         <w:pStyle w:val="4"/>
       </w:pPr>
-      <w:bookmarkStart w:id="17" w:name="_Toc327054377"/>
-      <w:bookmarkStart w:id="18" w:name="_Toc367904944"/>
+      <w:bookmarkStart w:id="15" w:name="_Toc327054377"/>
+      <w:bookmarkStart w:id="16" w:name="_Toc367904944"/>
       <w:r>
         <w:rPr>
           <w:rFonts w:hint="eastAsia"/>
@@ -9089,8 +8982,8 @@
         </w:rPr>
         <w:t>算法</w:t>
       </w:r>
-      <w:bookmarkEnd w:id="17"/>
-      <w:bookmarkEnd w:id="18"/>
+      <w:bookmarkEnd w:id="15"/>
+      <w:bookmarkEnd w:id="16"/>
       <w:r>
         <w:tab/>
       </w:r>
@@ -9289,8 +9182,8 @@
       <w:pPr>
         <w:pStyle w:val="4"/>
       </w:pPr>
-      <w:bookmarkStart w:id="19" w:name="_Toc327054378"/>
-      <w:bookmarkStart w:id="20" w:name="_Toc367904945"/>
+      <w:bookmarkStart w:id="17" w:name="_Toc327054378"/>
+      <w:bookmarkStart w:id="18" w:name="_Toc367904945"/>
       <w:r>
         <w:rPr>
           <w:rFonts w:hint="eastAsia"/>
@@ -9303,8 +9196,8 @@
         </w:rPr>
         <w:t>算法</w:t>
       </w:r>
-      <w:bookmarkEnd w:id="19"/>
-      <w:bookmarkEnd w:id="20"/>
+      <w:bookmarkEnd w:id="17"/>
+      <w:bookmarkEnd w:id="18"/>
     </w:p>
     <w:p>
       <w:pPr>
@@ -9372,15 +9265,7 @@
         <w:pStyle w:val="aa"/>
       </w:pPr>
       <w:r>
-        <w:t>首先，Region算法从事件日志中提取变迁系统。变迁系统是一个三元组(S, A, T),其中S</w:t>
-      </w:r>
-      <w:proofErr w:type="gramStart"/>
-      <w:r>
-        <w:t>指状态</w:t>
-      </w:r>
-      <w:proofErr w:type="gramEnd"/>
-      <w:r>
-        <w:t>的集合，A指事件中活动的集合。T是集合</w:t>
+        <w:t>首先，Region算法从事件日志中提取变迁系统。变迁系统是一个三元组(S, A, T),其中S指状态的集合，A指事件中活动的集合。T是集合</w:t>
       </w:r>
       <m:oMath>
         <m:r>
@@ -9476,30 +9361,14 @@
         <w:pStyle w:val="aa"/>
       </w:pPr>
       <w:r>
-        <w:t>在获取变迁系统以后，算法的第2步是从变迁系统中获得过程模型。在本算法中，过程模型是用Petri网存储的。因为在第一步确定变迁系统时，变迁已经与事件日志中的活动相对应了。所以这一步主要确定Petri网中的库所和</w:t>
-      </w:r>
-      <w:proofErr w:type="gramStart"/>
-      <w:r>
-        <w:t>边</w:t>
-      </w:r>
-      <w:proofErr w:type="gramEnd"/>
-      <w:r>
-        <w:t>。在算法的这一步中，提出了区域的概念。区域是指变迁系统中</w:t>
-      </w:r>
-      <w:proofErr w:type="gramStart"/>
-      <w:r>
-        <w:t>若干库所</w:t>
-      </w:r>
-      <w:proofErr w:type="gramEnd"/>
-      <w:r>
-        <w:t>构成的集合，其中，变迁系统中所有相同的变迁要么进入该集合，要么从该集合出去。每一个区域对应挖掘以后的过程模型的库所，变迁系统中变迁与区域的连接关系对应过程模型中的每一条边。因此算法得到了挖掘以后的过程模型。</w:t>
+        <w:t>在获取变迁系统以后，算法的第2步是从变迁系统中获得过程模型。在本算法中，过程模型是用Petri网存储的。因为在第一步确定变迁系统时，变迁已经与事件日志中的活动相对应了。所以这一步主要确定Petri网中的库所和边。在算法的这一步中，提出了区域的概念。区域是指变迁系统中若干库所构成的集合，其中，变迁系统中所有相同的变迁要么进入该集合，要么从该集合出去。每一个区域对应挖掘以后的过程模型的库所，变迁系统中变迁与区域的连接关系对应过程模型中的每一条边。因此算法得到了挖掘以后的过程模型。</w:t>
       </w:r>
     </w:p>
     <w:p>
       <w:pPr>
         <w:pStyle w:val="20"/>
       </w:pPr>
-      <w:bookmarkStart w:id="21" w:name="_Toc367904946"/>
+      <w:bookmarkStart w:id="19" w:name="_Toc367904946"/>
       <w:r>
         <w:rPr>
           <w:rFonts w:hint="eastAsia"/>
@@ -9521,7 +9390,7 @@
       <w:r>
         <w:t>的过程挖掘算法</w:t>
       </w:r>
-      <w:bookmarkEnd w:id="21"/>
+      <w:bookmarkEnd w:id="19"/>
     </w:p>
     <w:p>
       <w:pPr>
@@ -9673,7 +9542,7 @@
       <w:pPr>
         <w:pStyle w:val="4"/>
       </w:pPr>
-      <w:bookmarkStart w:id="22" w:name="_Toc367904947"/>
+      <w:bookmarkStart w:id="20" w:name="_Toc367904947"/>
       <w:r>
         <w:t xml:space="preserve">2.2.1 </w:t>
       </w:r>
@@ -9695,7 +9564,7 @@
         </w:rPr>
         <w:t>算法</w:t>
       </w:r>
-      <w:bookmarkEnd w:id="22"/>
+      <w:bookmarkEnd w:id="20"/>
     </w:p>
     <w:p>
       <w:pPr>
@@ -10794,14 +10663,12 @@
                               </w:rPr>
                               <w:t>2.1</w:t>
                             </w:r>
-                            <w:proofErr w:type="gramStart"/>
                             <w:r>
                               <w:rPr>
                                 <w:rFonts w:hint="eastAsia"/>
                               </w:rPr>
                               <w:t>一个</w:t>
                             </w:r>
-                            <w:proofErr w:type="gramEnd"/>
                             <w:r>
                               <w:t>同时具有显性与间接依赖的模型</w:t>
                             </w:r>
@@ -10852,7 +10719,7 @@
                                     <pic:cNvPicPr/>
                                   </pic:nvPicPr>
                                   <pic:blipFill>
-                                    <a:blip r:embed="rId14"/>
+                                    <a:blip r:embed="rId15"/>
                                     <a:stretch>
                                       <a:fillRect/>
                                     </a:stretch>
@@ -11000,13 +10867,8 @@
         <w:t>那么</w:t>
       </w:r>
       <w:r>
-        <w:t>这个模型中就</w:t>
-      </w:r>
-      <w:proofErr w:type="gramStart"/>
-      <w:r>
-        <w:t>不</w:t>
-      </w:r>
-      <w:proofErr w:type="gramEnd"/>
+        <w:t>这个模型中就不</w:t>
+      </w:r>
       <w:r>
         <w:rPr>
           <w:rFonts w:hint="eastAsia"/>
@@ -11104,9 +10966,6 @@
     <w:p>
       <w:pPr>
         <w:pStyle w:val="aa"/>
-        <w:rPr>
-          <w:rFonts w:hint="eastAsia"/>
-        </w:rPr>
       </w:pPr>
       <w:r>
         <w:t>Alpha++</w:t>
@@ -11484,7 +11343,6 @@
                             <w:pPr>
                               <w:jc w:val="center"/>
                               <w:rPr>
-                                <w:rFonts w:hint="eastAsia"/>
                                 <w14:textOutline w14:w="9525" w14:cap="rnd" w14:cmpd="sng" w14:algn="ctr">
                                   <w14:noFill/>
                                   <w14:prstDash w14:val="solid"/>
@@ -14199,14 +14057,17 @@
           </mc:Choice>
           <mc:Fallback>
             <w:pict>
-              <v:shape w14:anchorId="1E0DAF7D" id="_x0000_s1028" type="#_x0000_t202" style="position:absolute;left:0;text-align:left;margin-left:362.05pt;margin-top:14.25pt;width:413.25pt;height:110.6pt;z-index:251701248;visibility:visible;mso-wrap-style:square;mso-width-percent:0;mso-height-percent:200;mso-wrap-distance-left:9pt;mso-wrap-distance-top:3.6pt;mso-wrap-distance-right:9pt;mso-wrap-distance-bottom:3.6pt;mso-position-horizontal:right;mso-position-horizontal-relative:margin;mso-position-vertical:absolute;mso-position-vertical-relative:text;mso-width-percent:0;mso-height-percent:200;mso-width-relative:margin;mso-height-relative:margin;v-text-anchor:top" o:gfxdata="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" stroked="f">
+              <v:shapetype w14:anchorId="1E0DAF7D" id="_x0000_t202" coordsize="21600,21600" o:spt="202" path="m,l,21600r21600,l21600,xe">
+                <v:stroke joinstyle="miter"/>
+                <v:path gradientshapeok="t" o:connecttype="rect"/>
+              </v:shapetype>
+              <v:shape id="_x0000_s1028" type="#_x0000_t202" style="position:absolute;left:0;text-align:left;margin-left:362.05pt;margin-top:14.25pt;width:413.25pt;height:110.6pt;z-index:251701248;visibility:visible;mso-wrap-style:square;mso-width-percent:0;mso-height-percent:200;mso-wrap-distance-left:9pt;mso-wrap-distance-top:3.6pt;mso-wrap-distance-right:9pt;mso-wrap-distance-bottom:3.6pt;mso-position-horizontal:right;mso-position-horizontal-relative:margin;mso-position-vertical:absolute;mso-position-vertical-relative:text;mso-width-percent:0;mso-height-percent:200;mso-width-relative:margin;mso-height-relative:margin;v-text-anchor:top" o:gfxdata="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" stroked="f">
                 <v:textbox style="mso-fit-shape-to-text:t">
                   <w:txbxContent>
                     <w:p>
                       <w:pPr>
                         <w:jc w:val="center"/>
                         <w:rPr>
-                          <w:rFonts w:hint="eastAsia"/>
                           <w14:textOutline w14:w="9525" w14:cap="rnd" w14:cmpd="sng" w14:algn="ctr">
                             <w14:noFill/>
                             <w14:prstDash w14:val="solid"/>
@@ -16966,9 +16827,6 @@
                           <w:p>
                             <w:pPr>
                               <w:jc w:val="center"/>
-                              <w:rPr>
-                                <w:rFonts w:hint="eastAsia"/>
-                              </w:rPr>
                             </w:pPr>
                             <w:r>
                               <w:t>表</w:t>
@@ -17360,11 +17218,9 @@
                                     </w:rPr>
                                     <w:t>,</w:t>
                                   </w:r>
-                                  <w:proofErr w:type="spellStart"/>
                                   <w:r>
                                     <w:t>a</w:t>
                                   </w:r>
-                                  <w:proofErr w:type="spellEnd"/>
                                   <m:oMath>
                                     <m:r>
                                       <m:rPr>
@@ -17467,11 +17323,9 @@
                                     </w:rPr>
                                     <w:t>,</w:t>
                                   </w:r>
-                                  <w:proofErr w:type="spellStart"/>
                                   <w:r>
                                     <w:t>b</w:t>
                                   </w:r>
-                                  <w:proofErr w:type="spellEnd"/>
                                   <m:oMath>
                                     <m:r>
                                       <m:rPr>
@@ -19524,9 +19378,6 @@
                     <w:p>
                       <w:pPr>
                         <w:jc w:val="center"/>
-                        <w:rPr>
-                          <w:rFonts w:hint="eastAsia"/>
-                        </w:rPr>
                       </w:pPr>
                       <w:r>
                         <w:t>表</w:t>
@@ -19918,11 +19769,9 @@
                               </w:rPr>
                               <w:t>,</w:t>
                             </w:r>
-                            <w:proofErr w:type="spellStart"/>
                             <w:r>
                               <w:t>a</w:t>
                             </w:r>
-                            <w:proofErr w:type="spellEnd"/>
                             <m:oMath>
                               <m:r>
                                 <m:rPr>
@@ -20025,11 +19874,9 @@
                               </w:rPr>
                               <w:t>,</w:t>
                             </w:r>
-                            <w:proofErr w:type="spellStart"/>
                             <w:r>
                               <w:t>b</w:t>
                             </w:r>
-                            <w:proofErr w:type="spellEnd"/>
                             <m:oMath>
                               <m:r>
                                 <m:rPr>
@@ -22113,8 +21960,8 @@
         </w:rPr>
         <w:t>依赖</w:t>
       </w:r>
-      <w:bookmarkStart w:id="23" w:name="OLE_LINK25"/>
-      <w:bookmarkStart w:id="24" w:name="OLE_LINK26"/>
+      <w:bookmarkStart w:id="21" w:name="OLE_LINK25"/>
+      <w:bookmarkStart w:id="22" w:name="OLE_LINK26"/>
       <m:oMath>
         <m:r>
           <m:rPr>
@@ -22126,8 +21973,8 @@
           <m:t>⟼</m:t>
         </m:r>
       </m:oMath>
-      <w:bookmarkEnd w:id="23"/>
-      <w:bookmarkEnd w:id="24"/>
+      <w:bookmarkEnd w:id="21"/>
+      <w:bookmarkEnd w:id="22"/>
       <w:r>
         <w:t>的</w:t>
       </w:r>
@@ -22144,9 +21991,6 @@
     <w:p>
       <w:pPr>
         <w:pStyle w:val="aa"/>
-        <w:rPr>
-          <w:rFonts w:hint="eastAsia"/>
-        </w:rPr>
       </w:pPr>
     </w:p>
     <w:p>
@@ -23193,7 +23037,7 @@
                                           <pic:cNvPicPr/>
                                         </pic:nvPicPr>
                                         <pic:blipFill>
-                                          <a:blip r:embed="rId15"/>
+                                          <a:blip r:embed="rId16"/>
                                           <a:stretch>
                                             <a:fillRect/>
                                           </a:stretch>
@@ -23218,8 +23062,8 @@
                             <w:pPr>
                               <w:jc w:val="center"/>
                             </w:pPr>
-                            <w:bookmarkStart w:id="25" w:name="OLE_LINK21"/>
-                            <w:bookmarkStart w:id="26" w:name="OLE_LINK22"/>
+                            <w:bookmarkStart w:id="23" w:name="OLE_LINK21"/>
+                            <w:bookmarkStart w:id="24" w:name="OLE_LINK22"/>
                             <w:r>
                               <w:t>图</w:t>
                             </w:r>
@@ -23232,8 +23076,8 @@
                               </w:rPr>
                               <w:t>.2</w:t>
                             </w:r>
-                            <w:bookmarkEnd w:id="25"/>
-                            <w:bookmarkEnd w:id="26"/>
+                            <w:bookmarkEnd w:id="23"/>
+                            <w:bookmarkEnd w:id="24"/>
                             <w:r>
                               <w:t xml:space="preserve"> </w:t>
                             </w:r>
@@ -23329,7 +23173,7 @@
                                     <pic:cNvPicPr/>
                                   </pic:nvPicPr>
                                   <pic:blipFill>
-                                    <a:blip r:embed="rId15"/>
+                                    <a:blip r:embed="rId17"/>
                                     <a:stretch>
                                       <a:fillRect/>
                                     </a:stretch>
@@ -23555,7 +23399,7 @@
                                           <pic:cNvPicPr/>
                                         </pic:nvPicPr>
                                         <pic:blipFill>
-                                          <a:blip r:embed="rId16"/>
+                                          <a:blip r:embed="rId18"/>
                                           <a:stretch>
                                             <a:fillRect/>
                                           </a:stretch>
@@ -23684,7 +23528,7 @@
                                     <pic:cNvPicPr/>
                                   </pic:nvPicPr>
                                   <pic:blipFill>
-                                    <a:blip r:embed="rId16"/>
+                                    <a:blip r:embed="rId19"/>
                                     <a:stretch>
                                       <a:fillRect/>
                                     </a:stretch>
@@ -23986,11 +23830,9 @@
         </w:rPr>
         <w:t>2</w:t>
       </w:r>
-      <w:proofErr w:type="gramStart"/>
       <w:r>
         <w:t>’</w:t>
       </w:r>
-      <w:proofErr w:type="gramEnd"/>
       <w:r>
         <w:rPr>
           <w:rFonts w:hint="eastAsia"/>
@@ -24053,11 +23895,9 @@
         </w:rPr>
         <w:t>2</w:t>
       </w:r>
-      <w:proofErr w:type="gramStart"/>
       <w:r>
         <w:t>’</w:t>
       </w:r>
-      <w:proofErr w:type="gramEnd"/>
       <w:r>
         <w:rPr>
           <w:rFonts w:hint="eastAsia"/>
@@ -24346,14 +24186,7 @@
         <w:rPr>
           <w:rFonts w:hint="eastAsia"/>
         </w:rPr>
-        <w:t>因此</w:t>
-      </w:r>
-      <w:proofErr w:type="spellStart"/>
-      <w:r>
-        <w:rPr>
-          <w:rFonts w:hint="eastAsia"/>
-        </w:rPr>
-        <w:t>a</w:t>
+        <w:t>因此a</w:t>
       </w:r>
       <w:r>
         <w:rPr>
@@ -24362,7 +24195,6 @@
         </w:rPr>
         <w:t>i</w:t>
       </w:r>
-      <w:proofErr w:type="spellEnd"/>
       <w:r>
         <w:rPr>
           <w:rFonts w:hint="eastAsia"/>
@@ -24372,7 +24204,6 @@
       <w:r>
         <w:t>使能状态的，</w:t>
       </w:r>
-      <w:proofErr w:type="spellStart"/>
       <w:r>
         <w:rPr>
           <w:rFonts w:hint="eastAsia"/>
@@ -24385,7 +24216,6 @@
         </w:rPr>
         <w:t>j</w:t>
       </w:r>
-      <w:proofErr w:type="spellEnd"/>
       <w:r>
         <w:t>不处于使能状态。</w:t>
       </w:r>
@@ -24446,14 +24276,7 @@
         <w:rPr>
           <w:rFonts w:hint="eastAsia"/>
         </w:rPr>
-        <w:t>这样</w:t>
-      </w:r>
-      <w:proofErr w:type="spellStart"/>
-      <w:r>
-        <w:rPr>
-          <w:rFonts w:hint="eastAsia"/>
-        </w:rPr>
-        <w:t>a</w:t>
+        <w:t>这样a</w:t>
       </w:r>
       <w:r>
         <w:rPr>
@@ -24462,14 +24285,12 @@
         </w:rPr>
         <w:t>i</w:t>
       </w:r>
-      <w:proofErr w:type="spellEnd"/>
       <w:r>
         <w:rPr>
           <w:rFonts w:hint="eastAsia"/>
         </w:rPr>
         <w:t>与</w:t>
       </w:r>
-      <w:proofErr w:type="spellStart"/>
       <w:r>
         <w:t>b</w:t>
       </w:r>
@@ -24479,7 +24300,6 @@
         </w:rPr>
         <w:t>j</w:t>
       </w:r>
-      <w:proofErr w:type="spellEnd"/>
       <w:r>
         <w:rPr>
           <w:rFonts w:hint="eastAsia"/>
@@ -24664,14 +24484,7 @@
         <w:rPr>
           <w:rFonts w:hint="eastAsia"/>
         </w:rPr>
-        <w:t>，a与</w:t>
-      </w:r>
-      <w:proofErr w:type="spellStart"/>
-      <w:r>
-        <w:rPr>
-          <w:rFonts w:hint="eastAsia"/>
-        </w:rPr>
-        <w:t>a</w:t>
+        <w:t>，a与a</w:t>
       </w:r>
       <w:r>
         <w:rPr>
@@ -24680,7 +24493,6 @@
         </w:rPr>
         <w:t>i</w:t>
       </w:r>
-      <w:proofErr w:type="spellEnd"/>
       <w:r>
         <w:rPr>
           <w:rFonts w:hint="eastAsia"/>
@@ -24721,14 +24533,7 @@
         <w:rPr>
           <w:rFonts w:hint="eastAsia"/>
         </w:rPr>
-        <w:t>a与</w:t>
-      </w:r>
-      <w:proofErr w:type="spellStart"/>
-      <w:r>
-        <w:rPr>
-          <w:rFonts w:hint="eastAsia"/>
-        </w:rPr>
-        <w:t>a</w:t>
+        <w:t>a与a</w:t>
       </w:r>
       <w:r>
         <w:rPr>
@@ -24737,7 +24542,6 @@
         </w:rPr>
         <w:t>i</w:t>
       </w:r>
-      <w:proofErr w:type="spellEnd"/>
       <w:r>
         <w:rPr>
           <w:rFonts w:hint="eastAsia"/>
@@ -24811,12 +24615,12 @@
         <w:pStyle w:val="aa"/>
       </w:pPr>
     </w:p>
+    <w:bookmarkStart w:id="25" w:name="OLE_LINK1"/>
+    <w:bookmarkStart w:id="26" w:name="OLE_LINK6"/>
     <w:p>
       <w:pPr>
         <w:pStyle w:val="aa"/>
       </w:pPr>
-      <w:bookmarkStart w:id="29" w:name="OLE_LINK1"/>
-      <w:bookmarkStart w:id="30" w:name="OLE_LINK6"/>
       <w:r>
         <w:rPr>
           <w:noProof/>
@@ -24889,7 +24693,7 @@
                                           <pic:cNvPicPr/>
                                         </pic:nvPicPr>
                                         <pic:blipFill>
-                                          <a:blip r:embed="rId17"/>
+                                          <a:blip r:embed="rId20"/>
                                           <a:stretch>
                                             <a:fillRect/>
                                           </a:stretch>
@@ -25021,7 +24825,7 @@
                                     <pic:cNvPicPr/>
                                   </pic:nvPicPr>
                                   <pic:blipFill>
-                                    <a:blip r:embed="rId17"/>
+                                    <a:blip r:embed="rId21"/>
                                     <a:stretch>
                                       <a:fillRect/>
                                     </a:stretch>
@@ -25320,8 +25124,8 @@
         <w:t>：</w:t>
       </w:r>
     </w:p>
-    <w:bookmarkEnd w:id="29"/>
-    <w:bookmarkEnd w:id="30"/>
+    <w:bookmarkEnd w:id="25"/>
+    <w:bookmarkEnd w:id="26"/>
     <w:p>
       <w:pPr>
         <w:pStyle w:val="aa"/>
@@ -25403,7 +25207,7 @@
                                           <pic:cNvPicPr/>
                                         </pic:nvPicPr>
                                         <pic:blipFill rotWithShape="1">
-                                          <a:blip r:embed="rId18"/>
+                                          <a:blip r:embed="rId22"/>
                                           <a:srcRect t="1542"/>
                                           <a:stretch/>
                                         </pic:blipFill>
@@ -25506,7 +25310,7 @@
                                     <pic:cNvPicPr/>
                                   </pic:nvPicPr>
                                   <pic:blipFill rotWithShape="1">
-                                    <a:blip r:embed="rId18"/>
+                                    <a:blip r:embed="rId23"/>
                                     <a:srcRect t="1542"/>
                                     <a:stretch/>
                                   </pic:blipFill>
@@ -25713,7 +25517,7 @@
                                           <pic:cNvPicPr/>
                                         </pic:nvPicPr>
                                         <pic:blipFill>
-                                          <a:blip r:embed="rId19"/>
+                                          <a:blip r:embed="rId24"/>
                                           <a:stretch>
                                             <a:fillRect/>
                                           </a:stretch>
@@ -25833,7 +25637,7 @@
                                     <pic:cNvPicPr/>
                                   </pic:nvPicPr>
                                   <pic:blipFill>
-                                    <a:blip r:embed="rId19"/>
+                                    <a:blip r:embed="rId25"/>
                                     <a:stretch>
                                       <a:fillRect/>
                                     </a:stretch>
@@ -26058,7 +25862,7 @@
       <w:pPr>
         <w:pStyle w:val="4"/>
       </w:pPr>
-      <w:bookmarkStart w:id="31" w:name="_Toc367904948"/>
+      <w:bookmarkStart w:id="27" w:name="_Toc367904948"/>
       <w:r>
         <w:lastRenderedPageBreak/>
         <w:t>2.2.2</w:t>
@@ -26075,7 +25879,7 @@
         </w:rPr>
         <w:t>算法</w:t>
       </w:r>
-      <w:bookmarkEnd w:id="31"/>
+      <w:bookmarkEnd w:id="27"/>
     </w:p>
     <w:p>
       <w:pPr>
@@ -26115,15 +25919,7 @@
         <w:t>由</w:t>
       </w:r>
       <w:r>
-        <w:t>一种</w:t>
-      </w:r>
-      <w:proofErr w:type="gramStart"/>
-      <w:r>
-        <w:t>不</w:t>
-      </w:r>
-      <w:proofErr w:type="gramEnd"/>
-      <w:r>
-        <w:t>含有</w:t>
+        <w:t>一种不含有</w:t>
       </w:r>
       <w:r>
         <w:rPr>
@@ -26150,11 +25946,7 @@
         <w:t>与</w:t>
       </w:r>
       <w:r>
-        <w:t>其相连的</w:t>
-      </w:r>
-      <w:proofErr w:type="gramStart"/>
-      <w:r>
-        <w:t>边</w:t>
+        <w:t>其相连的边</w:t>
       </w:r>
       <w:r>
         <w:rPr>
@@ -26162,7 +25954,6 @@
         </w:rPr>
         <w:t>表达</w:t>
       </w:r>
-      <w:proofErr w:type="gramEnd"/>
       <w:r>
         <w:t>了</w:t>
       </w:r>
@@ -26378,13 +26169,8 @@
         </w:rPr>
         <w:t>为</w:t>
       </w:r>
-      <w:proofErr w:type="spellStart"/>
-      <w:r>
-        <w:t>i</w:t>
-      </w:r>
-      <w:proofErr w:type="spellEnd"/>
-      <w:r>
-        <w:t>,</w:t>
+      <w:r>
+        <w:t>i,</w:t>
       </w:r>
       <w:r>
         <w:rPr>
@@ -26991,7 +26777,7 @@
                                           <pic:cNvPicPr/>
                                         </pic:nvPicPr>
                                         <pic:blipFill>
-                                          <a:blip r:embed="rId18"/>
+                                          <a:blip r:embed="rId23"/>
                                           <a:stretch>
                                             <a:fillRect/>
                                           </a:stretch>
@@ -27116,7 +26902,7 @@
                                     <pic:cNvPicPr/>
                                   </pic:nvPicPr>
                                   <pic:blipFill>
-                                    <a:blip r:embed="rId18"/>
+                                    <a:blip r:embed="rId23"/>
                                     <a:stretch>
                                       <a:fillRect/>
                                     </a:stretch>
@@ -27358,7 +27144,7 @@
                                           <pic:cNvPicPr/>
                                         </pic:nvPicPr>
                                         <pic:blipFill>
-                                          <a:blip r:embed="rId20"/>
+                                          <a:blip r:embed="rId26"/>
                                           <a:stretch>
                                             <a:fillRect/>
                                           </a:stretch>
@@ -27498,7 +27284,7 @@
                                     <pic:cNvPicPr/>
                                   </pic:nvPicPr>
                                   <pic:blipFill>
-                                    <a:blip r:embed="rId20"/>
+                                    <a:blip r:embed="rId27"/>
                                     <a:stretch>
                                       <a:fillRect/>
                                     </a:stretch>
@@ -28154,7 +27940,7 @@
                                           <pic:cNvPicPr/>
                                         </pic:nvPicPr>
                                         <pic:blipFill>
-                                          <a:blip r:embed="rId21"/>
+                                          <a:blip r:embed="rId28"/>
                                           <a:stretch>
                                             <a:fillRect/>
                                           </a:stretch>
@@ -28279,7 +28065,7 @@
                                     <pic:cNvPicPr/>
                                   </pic:nvPicPr>
                                   <pic:blipFill>
-                                    <a:blip r:embed="rId21"/>
+                                    <a:blip r:embed="rId29"/>
                                     <a:stretch>
                                       <a:fillRect/>
                                     </a:stretch>
@@ -28518,7 +28304,7 @@
                                           <pic:cNvPicPr/>
                                         </pic:nvPicPr>
                                         <pic:blipFill>
-                                          <a:blip r:embed="rId22"/>
+                                          <a:blip r:embed="rId30"/>
                                           <a:stretch>
                                             <a:fillRect/>
                                           </a:stretch>
@@ -28643,7 +28429,7 @@
                                     <pic:cNvPicPr/>
                                   </pic:nvPicPr>
                                   <pic:blipFill>
-                                    <a:blip r:embed="rId22"/>
+                                    <a:blip r:embed="rId31"/>
                                     <a:stretch>
                                       <a:fillRect/>
                                     </a:stretch>
@@ -29653,7 +29439,7 @@
                                           <pic:cNvPicPr/>
                                         </pic:nvPicPr>
                                         <pic:blipFill>
-                                          <a:blip r:embed="rId23"/>
+                                          <a:blip r:embed="rId32"/>
                                           <a:stretch>
                                             <a:fillRect/>
                                           </a:stretch>
@@ -29778,7 +29564,7 @@
                                     <pic:cNvPicPr/>
                                   </pic:nvPicPr>
                                   <pic:blipFill>
-                                    <a:blip r:embed="rId23"/>
+                                    <a:blip r:embed="rId33"/>
                                     <a:stretch>
                                       <a:fillRect/>
                                     </a:stretch>
@@ -30264,7 +30050,7 @@
                                           <pic:cNvPicPr/>
                                         </pic:nvPicPr>
                                         <pic:blipFill>
-                                          <a:blip r:embed="rId24"/>
+                                          <a:blip r:embed="rId34"/>
                                           <a:stretch>
                                             <a:fillRect/>
                                           </a:stretch>
@@ -30389,7 +30175,7 @@
                                     <pic:cNvPicPr/>
                                   </pic:nvPicPr>
                                   <pic:blipFill>
-                                    <a:blip r:embed="rId24"/>
+                                    <a:blip r:embed="rId35"/>
                                     <a:stretch>
                                       <a:fillRect/>
                                     </a:stretch>
@@ -30627,7 +30413,7 @@
                                           </pic:cNvPicPr>
                                         </pic:nvPicPr>
                                         <pic:blipFill>
-                                          <a:blip r:embed="rId25">
+                                          <a:blip r:embed="rId36">
                                             <a:extLst>
                                               <a:ext uri="{28A0092B-C50C-407E-A947-70E740481C1C}">
                                                 <a14:useLocalDpi xmlns:a14="http://schemas.microsoft.com/office/drawing/2010/main" val="0"/>
@@ -30765,7 +30551,7 @@
                                     </pic:cNvPicPr>
                                   </pic:nvPicPr>
                                   <pic:blipFill>
-                                    <a:blip r:embed="rId25">
+                                    <a:blip r:embed="rId37">
                                       <a:extLst>
                                         <a:ext uri="{28A0092B-C50C-407E-A947-70E740481C1C}">
                                           <a14:useLocalDpi xmlns:a14="http://schemas.microsoft.com/office/drawing/2010/main" val="0"/>
@@ -31651,7 +31437,7 @@
         </w:rPr>
         <w:t>)</w:t>
       </w:r>
-      <w:bookmarkStart w:id="32" w:name="OLE_LINK3"/>
+      <w:bookmarkStart w:id="28" w:name="OLE_LINK3"/>
       <m:oMath>
         <m:sSub>
           <m:sSubPr>
@@ -31682,7 +31468,7 @@
           </m:sub>
         </m:sSub>
       </m:oMath>
-      <w:bookmarkEnd w:id="32"/>
+      <w:bookmarkEnd w:id="28"/>
       <w:r>
         <w:rPr>
           <w:rFonts w:hint="eastAsia"/>
@@ -31821,7 +31607,7 @@
           </w:rPr>
           <m:t>P,</m:t>
         </m:r>
-        <w:bookmarkStart w:id="33" w:name="OLE_LINK2"/>
+        <w:bookmarkStart w:id="29" w:name="OLE_LINK2"/>
         <m:sSub>
           <m:sSubPr>
             <m:ctrlPr>
@@ -31847,7 +31633,7 @@
             </m:r>
           </m:sub>
         </m:sSub>
-        <w:bookmarkEnd w:id="33"/>
+        <w:bookmarkEnd w:id="29"/>
         <m:r>
           <m:rPr>
             <m:sty m:val="p"/>
@@ -32018,8 +31804,8 @@
         </w:rPr>
         <w:t>a</w:t>
       </w:r>
-      <w:bookmarkStart w:id="34" w:name="OLE_LINK4"/>
-      <w:bookmarkStart w:id="35" w:name="OLE_LINK5"/>
+      <w:bookmarkStart w:id="30" w:name="OLE_LINK4"/>
+      <w:bookmarkStart w:id="31" w:name="OLE_LINK5"/>
       <m:oMath>
         <m:sSub>
           <m:sSubPr>
@@ -32053,8 +31839,8 @@
             </m:r>
           </m:sub>
         </m:sSub>
-        <w:bookmarkEnd w:id="34"/>
-        <w:bookmarkEnd w:id="35"/>
+        <w:bookmarkEnd w:id="30"/>
+        <w:bookmarkEnd w:id="31"/>
         <m:r>
           <m:rPr>
             <m:sty m:val="bi"/>
@@ -32433,7 +32219,7 @@
                                           <pic:cNvPicPr/>
                                         </pic:nvPicPr>
                                         <pic:blipFill>
-                                          <a:blip r:embed="rId26"/>
+                                          <a:blip r:embed="rId38"/>
                                           <a:stretch>
                                             <a:fillRect/>
                                           </a:stretch>
@@ -32575,7 +32361,7 @@
                                     <pic:cNvPicPr/>
                                   </pic:nvPicPr>
                                   <pic:blipFill>
-                                    <a:blip r:embed="rId26"/>
+                                    <a:blip r:embed="rId39"/>
                                     <a:stretch>
                                       <a:fillRect/>
                                     </a:stretch>
@@ -33177,7 +32963,7 @@
                                           <pic:cNvPicPr/>
                                         </pic:nvPicPr>
                                         <pic:blipFill>
-                                          <a:blip r:embed="rId27">
+                                          <a:blip r:embed="rId40">
                                             <a:extLst>
                                               <a:ext uri="{28A0092B-C50C-407E-A947-70E740481C1C}">
                                                 <a14:useLocalDpi xmlns:a14="http://schemas.microsoft.com/office/drawing/2010/main" val="0"/>
@@ -33294,7 +33080,7 @@
                                     <pic:cNvPicPr/>
                                   </pic:nvPicPr>
                                   <pic:blipFill>
-                                    <a:blip r:embed="rId27">
+                                    <a:blip r:embed="rId41">
                                       <a:extLst>
                                         <a:ext uri="{28A0092B-C50C-407E-A947-70E740481C1C}">
                                           <a14:useLocalDpi xmlns:a14="http://schemas.microsoft.com/office/drawing/2010/main" val="0"/>
@@ -33651,7 +33437,7 @@
                                           <pic:cNvPicPr/>
                                         </pic:nvPicPr>
                                         <pic:blipFill>
-                                          <a:blip r:embed="rId28">
+                                          <a:blip r:embed="rId42">
                                             <a:extLst>
                                               <a:ext uri="{28A0092B-C50C-407E-A947-70E740481C1C}">
                                                 <a14:useLocalDpi xmlns:a14="http://schemas.microsoft.com/office/drawing/2010/main" val="0"/>
@@ -33774,7 +33560,7 @@
                                     <pic:cNvPicPr/>
                                   </pic:nvPicPr>
                                   <pic:blipFill>
-                                    <a:blip r:embed="rId28">
+                                    <a:blip r:embed="rId43">
                                       <a:extLst>
                                         <a:ext uri="{28A0092B-C50C-407E-A947-70E740481C1C}">
                                           <a14:useLocalDpi xmlns:a14="http://schemas.microsoft.com/office/drawing/2010/main" val="0"/>
@@ -33864,7 +33650,7 @@
       <w:pPr>
         <w:pStyle w:val="a9"/>
       </w:pPr>
-      <w:bookmarkStart w:id="36" w:name="_Toc367904949"/>
+      <w:bookmarkStart w:id="32" w:name="_Toc367904949"/>
       <w:r>
         <w:rPr>
           <w:rFonts w:hint="eastAsia"/>
@@ -33880,7 +33666,7 @@
       <w:r>
         <w:t>内容</w:t>
       </w:r>
-      <w:bookmarkEnd w:id="36"/>
+      <w:bookmarkEnd w:id="32"/>
     </w:p>
     <w:p>
       <w:pPr>
@@ -34032,7 +33818,7 @@
       <w:pPr>
         <w:pStyle w:val="20"/>
       </w:pPr>
-      <w:bookmarkStart w:id="37" w:name="_Toc367904950"/>
+      <w:bookmarkStart w:id="33" w:name="_Toc367904950"/>
       <w:r>
         <w:rPr>
           <w:rFonts w:hint="eastAsia"/>
@@ -34051,13 +33837,13 @@
       <w:r>
         <w:t>方法</w:t>
       </w:r>
-      <w:bookmarkEnd w:id="37"/>
+      <w:bookmarkEnd w:id="33"/>
     </w:p>
     <w:p>
       <w:pPr>
         <w:pStyle w:val="4"/>
       </w:pPr>
-      <w:bookmarkStart w:id="38" w:name="_Toc367904951"/>
+      <w:bookmarkStart w:id="34" w:name="_Toc367904951"/>
       <w:r>
         <w:t>3.</w:t>
       </w:r>
@@ -34115,7 +33901,7 @@
       <w:r>
         <w:t>情况的分类</w:t>
       </w:r>
-      <w:bookmarkEnd w:id="38"/>
+      <w:bookmarkEnd w:id="34"/>
     </w:p>
     <w:p>
       <w:pPr>
@@ -34194,7 +33980,7 @@
                                           <pic:cNvPicPr/>
                                         </pic:nvPicPr>
                                         <pic:blipFill>
-                                          <a:blip r:embed="rId29">
+                                          <a:blip r:embed="rId44">
                                             <a:extLst>
                                               <a:ext uri="{28A0092B-C50C-407E-A947-70E740481C1C}">
                                                 <a14:useLocalDpi xmlns:a14="http://schemas.microsoft.com/office/drawing/2010/main" val="0"/>
@@ -34292,7 +34078,7 @@
                                     <pic:cNvPicPr/>
                                   </pic:nvPicPr>
                                   <pic:blipFill>
-                                    <a:blip r:embed="rId29">
+                                    <a:blip r:embed="rId45">
                                       <a:extLst>
                                         <a:ext uri="{28A0092B-C50C-407E-A947-70E740481C1C}">
                                           <a14:useLocalDpi xmlns:a14="http://schemas.microsoft.com/office/drawing/2010/main" val="0"/>
@@ -34498,7 +34284,6 @@
         </w:rPr>
         <w:t>需要</w:t>
       </w:r>
-      <w:proofErr w:type="gramStart"/>
       <w:r>
         <w:t>参考</w:t>
       </w:r>
@@ -34506,14 +34291,7 @@
         <w:rPr>
           <w:rFonts w:hint="eastAsia"/>
         </w:rPr>
-        <w:t>非</w:t>
-      </w:r>
-      <w:proofErr w:type="gramEnd"/>
-      <w:r>
-        <w:rPr>
-          <w:rFonts w:hint="eastAsia"/>
-        </w:rPr>
-        <w:t>自有</w:t>
+        <w:t>非自有</w:t>
       </w:r>
       <w:r>
         <w:t>选择结构</w:t>
@@ -34664,7 +34442,7 @@
       <w:pPr>
         <w:pStyle w:val="4"/>
       </w:pPr>
-      <w:bookmarkStart w:id="39" w:name="_Toc367904952"/>
+      <w:bookmarkStart w:id="35" w:name="_Toc367904952"/>
       <w:r>
         <w:lastRenderedPageBreak/>
         <w:t>3.</w:t>
@@ -34699,7 +34477,7 @@
       <w:r>
         <w:t>融合</w:t>
       </w:r>
-      <w:bookmarkEnd w:id="39"/>
+      <w:bookmarkEnd w:id="35"/>
     </w:p>
     <w:p>
       <w:pPr>
@@ -34914,7 +34692,7 @@
       <w:pPr>
         <w:pStyle w:val="4"/>
       </w:pPr>
-      <w:bookmarkStart w:id="40" w:name="_Toc367904953"/>
+      <w:bookmarkStart w:id="36" w:name="_Toc367904953"/>
       <w:r>
         <w:rPr>
           <w:rFonts w:hint="eastAsia"/>
@@ -34948,7 +34726,7 @@
       <w:r>
         <w:t>各自挖掘算法</w:t>
       </w:r>
-      <w:bookmarkEnd w:id="40"/>
+      <w:bookmarkEnd w:id="36"/>
     </w:p>
     <w:p>
       <w:pPr>
@@ -35175,7 +34953,7 @@
       <w:pPr>
         <w:pStyle w:val="20"/>
       </w:pPr>
-      <w:bookmarkStart w:id="41" w:name="_Toc367904954"/>
+      <w:bookmarkStart w:id="37" w:name="_Toc367904954"/>
       <w:r>
         <w:rPr>
           <w:rFonts w:hint="eastAsia"/>
@@ -35221,7 +34999,7 @@
         </w:rPr>
         <w:t>能力</w:t>
       </w:r>
-      <w:bookmarkEnd w:id="41"/>
+      <w:bookmarkEnd w:id="37"/>
     </w:p>
     <w:p>
       <w:pPr>
@@ -35731,7 +35509,7 @@
                                           <pic:cNvPicPr/>
                                         </pic:nvPicPr>
                                         <pic:blipFill>
-                                          <a:blip r:embed="rId30">
+                                          <a:blip r:embed="rId46">
                                             <a:extLst>
                                               <a:ext uri="{28A0092B-C50C-407E-A947-70E740481C1C}">
                                                 <a14:useLocalDpi xmlns:a14="http://schemas.microsoft.com/office/drawing/2010/main" val="0"/>
@@ -35795,15 +35573,7 @@
                               <w:t>文氏图每个</w:t>
                             </w:r>
                             <w:r>
-                              <w:t>算法对应的</w:t>
-                            </w:r>
-                            <w:proofErr w:type="gramStart"/>
-                            <w:r>
-                              <w:t>圈表示</w:t>
-                            </w:r>
-                            <w:proofErr w:type="gramEnd"/>
-                            <w:r>
-                              <w:t>了该算法可以正确挖掘出来的</w:t>
+                              <w:t>算法对应的圈表示了该算法可以正确挖掘出来的</w:t>
                             </w:r>
                             <w:r>
                               <w:rPr>
@@ -35862,7 +35632,7 @@
                                     <pic:cNvPicPr/>
                                   </pic:nvPicPr>
                                   <pic:blipFill>
-                                    <a:blip r:embed="rId30">
+                                    <a:blip r:embed="rId47">
                                       <a:extLst>
                                         <a:ext uri="{28A0092B-C50C-407E-A947-70E740481C1C}">
                                           <a14:useLocalDpi xmlns:a14="http://schemas.microsoft.com/office/drawing/2010/main" val="0"/>
@@ -35977,7 +35747,7 @@
       <w:pPr>
         <w:pStyle w:val="a9"/>
       </w:pPr>
-      <w:bookmarkStart w:id="42" w:name="_Toc367904955"/>
+      <w:bookmarkStart w:id="38" w:name="_Toc367904955"/>
       <w:r>
         <w:rPr>
           <w:rFonts w:hint="eastAsia"/>
@@ -35993,7 +35763,7 @@
       <w:r>
         <w:t>方案</w:t>
       </w:r>
-      <w:bookmarkEnd w:id="42"/>
+      <w:bookmarkEnd w:id="38"/>
     </w:p>
     <w:p>
       <w:pPr>
@@ -36104,7 +35874,7 @@
           <w:szCs w:val="32"/>
         </w:rPr>
       </w:pPr>
-      <w:bookmarkStart w:id="43" w:name="_Toc367904956"/>
+      <w:bookmarkStart w:id="39" w:name="_Toc367904956"/>
       <w:r>
         <w:rPr>
           <w:rStyle w:val="4Char"/>
@@ -36172,7 +35942,7 @@
         </w:rPr>
         <w:t>案</w:t>
       </w:r>
-      <w:bookmarkEnd w:id="43"/>
+      <w:bookmarkEnd w:id="39"/>
     </w:p>
     <w:p>
       <w:pPr>
@@ -36250,7 +36020,7 @@
                                           <pic:cNvPicPr/>
                                         </pic:nvPicPr>
                                         <pic:blipFill>
-                                          <a:blip r:embed="rId31">
+                                          <a:blip r:embed="rId48">
                                             <a:extLst>
                                               <a:ext uri="{28A0092B-C50C-407E-A947-70E740481C1C}">
                                                 <a14:useLocalDpi xmlns:a14="http://schemas.microsoft.com/office/drawing/2010/main" val="0"/>
@@ -36364,7 +36134,7 @@
                                     <pic:cNvPicPr/>
                                   </pic:nvPicPr>
                                   <pic:blipFill>
-                                    <a:blip r:embed="rId31">
+                                    <a:blip r:embed="rId49">
                                       <a:extLst>
                                         <a:ext uri="{28A0092B-C50C-407E-A947-70E740481C1C}">
                                           <a14:useLocalDpi xmlns:a14="http://schemas.microsoft.com/office/drawing/2010/main" val="0"/>
@@ -36550,7 +36320,7 @@
       <w:pPr>
         <w:pStyle w:val="20"/>
       </w:pPr>
-      <w:bookmarkStart w:id="44" w:name="_Toc367904957"/>
+      <w:bookmarkStart w:id="40" w:name="_Toc367904957"/>
       <w:r>
         <w:t>4</w:t>
       </w:r>
@@ -36599,7 +36369,7 @@
       <w:r>
         <w:t>研究方案</w:t>
       </w:r>
-      <w:bookmarkEnd w:id="44"/>
+      <w:bookmarkEnd w:id="40"/>
     </w:p>
     <w:p>
       <w:pPr>
@@ -36895,7 +36665,7 @@
       <w:pPr>
         <w:pStyle w:val="20"/>
       </w:pPr>
-      <w:bookmarkStart w:id="45" w:name="_Toc367904958"/>
+      <w:bookmarkStart w:id="41" w:name="_Toc367904958"/>
       <w:r>
         <w:t>4.3</w:t>
       </w:r>
@@ -36932,7 +36702,7 @@
       <w:r>
         <w:t>研究方案</w:t>
       </w:r>
-      <w:bookmarkEnd w:id="45"/>
+      <w:bookmarkEnd w:id="41"/>
     </w:p>
     <w:p>
       <w:pPr>
@@ -36966,16 +36736,8 @@
         <w:rPr>
           <w:rFonts w:hint="eastAsia"/>
         </w:rPr>
-        <w:t>中</w:t>
-      </w:r>
-      <w:proofErr w:type="gramStart"/>
-      <w:r>
-        <w:rPr>
-          <w:rFonts w:hint="eastAsia"/>
-        </w:rPr>
-        <w:t>均首先</w:t>
-      </w:r>
-      <w:proofErr w:type="gramEnd"/>
+        <w:t>中均首先</w:t>
+      </w:r>
       <w:r>
         <w:t>对挖掘</w:t>
       </w:r>
@@ -37186,7 +36948,7 @@
       <w:pPr>
         <w:pStyle w:val="20"/>
       </w:pPr>
-      <w:bookmarkStart w:id="46" w:name="_Toc367904959"/>
+      <w:bookmarkStart w:id="42" w:name="_Toc367904959"/>
       <w:r>
         <w:rPr>
           <w:rFonts w:hint="eastAsia"/>
@@ -37214,7 +36976,7 @@
       <w:r>
         <w:t>研究方案</w:t>
       </w:r>
-      <w:bookmarkEnd w:id="46"/>
+      <w:bookmarkEnd w:id="42"/>
     </w:p>
     <w:p>
       <w:pPr>
@@ -37472,7 +37234,7 @@
       <w:pPr>
         <w:pStyle w:val="a9"/>
       </w:pPr>
-      <w:bookmarkStart w:id="47" w:name="_Toc367904960"/>
+      <w:bookmarkStart w:id="43" w:name="_Toc367904960"/>
       <w:r>
         <w:rPr>
           <w:rFonts w:hint="eastAsia"/>
@@ -37497,7 +37259,7 @@
       <w:r>
         <w:t>可能的创新点</w:t>
       </w:r>
-      <w:bookmarkEnd w:id="47"/>
+      <w:bookmarkEnd w:id="43"/>
     </w:p>
     <w:p>
       <w:pPr>
@@ -37507,8 +37269,8 @@
           <w:b/>
         </w:rPr>
       </w:pPr>
-      <w:bookmarkStart w:id="48" w:name="OLE_LINK15"/>
-      <w:bookmarkStart w:id="49" w:name="OLE_LINK16"/>
+      <w:bookmarkStart w:id="44" w:name="OLE_LINK15"/>
+      <w:bookmarkStart w:id="45" w:name="OLE_LINK16"/>
       <w:r>
         <w:rPr>
           <w:rFonts w:hint="eastAsia"/>
@@ -37596,17 +37358,8 @@
         <w:t>集成</w:t>
       </w:r>
       <w:r>
-        <w:t>在</w:t>
-      </w:r>
-      <w:proofErr w:type="spellStart"/>
-      <w:r>
-        <w:t>BeehiveZ</w:t>
-      </w:r>
-      <w:proofErr w:type="spellEnd"/>
-      <w:r>
-        <w:t>或</w:t>
-      </w:r>
-      <w:proofErr w:type="spellStart"/>
+        <w:t>在BeehiveZ或</w:t>
+      </w:r>
       <w:r>
         <w:rPr>
           <w:rFonts w:hint="eastAsia"/>
@@ -37614,11 +37367,7 @@
         <w:t>Pro</w:t>
       </w:r>
       <w:r>
-        <w:t>M</w:t>
-      </w:r>
-      <w:proofErr w:type="spellEnd"/>
-      <w:r>
-        <w:t>中。</w:t>
+        <w:t>M中。</w:t>
       </w:r>
     </w:p>
     <w:p>
@@ -37776,9 +37525,9 @@
       <w:pPr>
         <w:pStyle w:val="a9"/>
       </w:pPr>
-      <w:bookmarkStart w:id="50" w:name="_Toc367904961"/>
-      <w:bookmarkEnd w:id="48"/>
-      <w:bookmarkEnd w:id="49"/>
+      <w:bookmarkStart w:id="46" w:name="_Toc367904961"/>
+      <w:bookmarkEnd w:id="44"/>
+      <w:bookmarkEnd w:id="45"/>
       <w:r>
         <w:rPr>
           <w:rFonts w:hint="eastAsia"/>
@@ -37794,7 +37543,7 @@
       <w:r>
         <w:t>计划</w:t>
       </w:r>
-      <w:bookmarkEnd w:id="50"/>
+      <w:bookmarkEnd w:id="46"/>
     </w:p>
     <w:p>
       <w:pPr>
@@ -38525,7 +38274,7 @@
       <w:pPr>
         <w:pStyle w:val="aa"/>
       </w:pPr>
-      <w:bookmarkStart w:id="51" w:name="OLE_LINK14"/>
+      <w:bookmarkStart w:id="47" w:name="OLE_LINK14"/>
       <w:r>
         <w:rPr>
           <w:rFonts w:hint="eastAsia"/>
@@ -38533,7 +38282,7 @@
         <w:t>总结研究过程出现的问题和技术难点，撰写毕业论文。</w:t>
       </w:r>
     </w:p>
-    <w:bookmarkEnd w:id="51"/>
+    <w:bookmarkEnd w:id="47"/>
     <w:p>
       <w:pPr>
         <w:spacing w:beforeLines="50" w:before="156" w:afterLines="50" w:after="156"/>
@@ -38585,8 +38334,8 @@
                 <w:szCs w:val="21"/>
               </w:rPr>
             </w:pPr>
-            <w:bookmarkStart w:id="52" w:name="OLE_LINK10"/>
-            <w:bookmarkStart w:id="53" w:name="OLE_LINK11"/>
+            <w:bookmarkStart w:id="48" w:name="OLE_LINK10"/>
+            <w:bookmarkStart w:id="49" w:name="OLE_LINK11"/>
             <w:r>
               <w:rPr>
                 <w:rFonts w:asciiTheme="minorEastAsia" w:hAnsiTheme="minorEastAsia" w:cs="Arial" w:hint="eastAsia"/>
@@ -38658,8 +38407,8 @@
                 <w:szCs w:val="21"/>
               </w:rPr>
             </w:pPr>
-            <w:bookmarkStart w:id="54" w:name="OLE_LINK7"/>
-            <w:bookmarkStart w:id="55" w:name="OLE_LINK8"/>
+            <w:bookmarkStart w:id="50" w:name="OLE_LINK7"/>
+            <w:bookmarkStart w:id="51" w:name="OLE_LINK8"/>
             <w:r>
               <w:rPr>
                 <w:rFonts w:asciiTheme="minorEastAsia" w:hAnsiTheme="minorEastAsia" w:cs="Arial" w:hint="eastAsia"/>
@@ -38670,8 +38419,8 @@
               </w:rPr>
               <w:t>文献调研</w:t>
             </w:r>
-            <w:bookmarkEnd w:id="54"/>
-            <w:bookmarkEnd w:id="55"/>
+            <w:bookmarkEnd w:id="50"/>
+            <w:bookmarkEnd w:id="51"/>
             <w:r>
               <w:rPr>
                 <w:rFonts w:asciiTheme="minorEastAsia" w:hAnsiTheme="minorEastAsia" w:cs="Arial" w:hint="eastAsia"/>
@@ -38789,7 +38538,7 @@
                 <w:szCs w:val="21"/>
               </w:rPr>
             </w:pPr>
-            <w:bookmarkStart w:id="56" w:name="_Hlk367451972"/>
+            <w:bookmarkStart w:id="52" w:name="_Hlk367451972"/>
             <w:r>
               <w:rPr>
                 <w:rFonts w:hint="eastAsia"/>
@@ -38932,7 +38681,7 @@
           </w:p>
         </w:tc>
       </w:tr>
-      <w:bookmarkEnd w:id="56"/>
+      <w:bookmarkEnd w:id="52"/>
       <w:tr>
         <w:trPr>
           <w:trHeight w:val="567"/>
@@ -39425,8 +39174,8 @@
                 <w:szCs w:val="21"/>
               </w:rPr>
             </w:pPr>
-            <w:bookmarkStart w:id="57" w:name="OLE_LINK12"/>
-            <w:bookmarkStart w:id="58" w:name="OLE_LINK13"/>
+            <w:bookmarkStart w:id="53" w:name="OLE_LINK12"/>
+            <w:bookmarkStart w:id="54" w:name="OLE_LINK13"/>
             <w:r>
               <w:rPr>
                 <w:rFonts w:asciiTheme="minorEastAsia" w:hAnsiTheme="minorEastAsia" w:cs="Arial"/>
@@ -39487,8 +39236,8 @@
               </w:rPr>
               <w:t>3</w:t>
             </w:r>
-            <w:bookmarkEnd w:id="57"/>
-            <w:bookmarkEnd w:id="58"/>
+            <w:bookmarkEnd w:id="53"/>
+            <w:bookmarkEnd w:id="54"/>
             <w:r>
               <w:rPr>
                 <w:rFonts w:asciiTheme="minorEastAsia" w:hAnsiTheme="minorEastAsia" w:cs="Arial"/>
@@ -39502,8 +39251,8 @@
           </w:p>
         </w:tc>
       </w:tr>
-      <w:bookmarkEnd w:id="52"/>
-      <w:bookmarkEnd w:id="53"/>
+      <w:bookmarkEnd w:id="48"/>
+      <w:bookmarkEnd w:id="49"/>
     </w:tbl>
     <w:p>
       <w:pPr>
@@ -39524,7 +39273,7 @@
           <w:b w:val="0"/>
         </w:rPr>
       </w:pPr>
-      <w:bookmarkStart w:id="59" w:name="_Toc367904962"/>
+      <w:bookmarkStart w:id="55" w:name="_Toc367904962"/>
       <w:r>
         <w:rPr>
           <w:rStyle w:val="Char1"/>
@@ -39532,7 +39281,7 @@
         </w:rPr>
         <w:t>致谢</w:t>
       </w:r>
-      <w:bookmarkEnd w:id="59"/>
+      <w:bookmarkEnd w:id="55"/>
     </w:p>
     <w:p>
       <w:pPr>
@@ -39543,21 +39292,10 @@
         <w:rPr>
           <w:rFonts w:hint="eastAsia"/>
         </w:rPr>
-        <w:t>感谢王建民老师与闻</w:t>
-      </w:r>
-      <w:proofErr w:type="gramStart"/>
-      <w:r>
-        <w:rPr>
-          <w:rFonts w:hint="eastAsia"/>
-        </w:rPr>
-        <w:t>立杰</w:t>
-      </w:r>
-      <w:r>
-        <w:t>老师</w:t>
-      </w:r>
-      <w:proofErr w:type="gramEnd"/>
-      <w:r>
-        <w:t>在我的开题报告与</w:t>
+        <w:t>感谢王建民老师与闻立杰</w:t>
+      </w:r>
+      <w:r>
+        <w:t>老师在我的开题报告与</w:t>
       </w:r>
       <w:r>
         <w:rPr>
@@ -39585,7 +39323,7 @@
           <w:b w:val="0"/>
         </w:rPr>
       </w:pPr>
-      <w:bookmarkStart w:id="60" w:name="_Toc367904963"/>
+      <w:bookmarkStart w:id="56" w:name="_Toc367904963"/>
       <w:r>
         <w:rPr>
           <w:rStyle w:val="Char1"/>
@@ -39601,7 +39339,7 @@
         </w:rPr>
         <w:t>文献</w:t>
       </w:r>
-      <w:bookmarkEnd w:id="60"/>
+      <w:bookmarkEnd w:id="56"/>
     </w:p>
     <w:p>
       <w:pPr>
@@ -39628,95 +39366,7 @@
           <w:szCs w:val="20"/>
           <w:shd w:val="clear" w:color="auto" w:fill="FFFFFF"/>
         </w:rPr>
-        <w:t xml:space="preserve">Dumas M, Van der Aalst W M, </w:t>
-      </w:r>
-      <w:proofErr w:type="spellStart"/>
-      <w:r>
-        <w:rPr>
-          <w:rFonts w:ascii="Arial" w:hAnsi="Arial" w:cs="Arial"/>
-          <w:color w:val="222222"/>
-          <w:sz w:val="20"/>
-          <w:szCs w:val="20"/>
-          <w:shd w:val="clear" w:color="auto" w:fill="FFFFFF"/>
-        </w:rPr>
-        <w:t>Ter</w:t>
-      </w:r>
-      <w:proofErr w:type="spellEnd"/>
-      <w:r>
-        <w:rPr>
-          <w:rFonts w:ascii="Arial" w:hAnsi="Arial" w:cs="Arial"/>
-          <w:color w:val="222222"/>
-          <w:sz w:val="20"/>
-          <w:szCs w:val="20"/>
-          <w:shd w:val="clear" w:color="auto" w:fill="FFFFFF"/>
-        </w:rPr>
-        <w:t xml:space="preserve"> </w:t>
-      </w:r>
-      <w:proofErr w:type="spellStart"/>
-      <w:r>
-        <w:rPr>
-          <w:rFonts w:ascii="Arial" w:hAnsi="Arial" w:cs="Arial"/>
-          <w:color w:val="222222"/>
-          <w:sz w:val="20"/>
-          <w:szCs w:val="20"/>
-          <w:shd w:val="clear" w:color="auto" w:fill="FFFFFF"/>
-        </w:rPr>
-        <w:t>Hofstede</w:t>
-      </w:r>
-      <w:proofErr w:type="spellEnd"/>
-      <w:r>
-        <w:rPr>
-          <w:rFonts w:ascii="Arial" w:hAnsi="Arial" w:cs="Arial"/>
-          <w:color w:val="222222"/>
-          <w:sz w:val="20"/>
-          <w:szCs w:val="20"/>
-          <w:shd w:val="clear" w:color="auto" w:fill="FFFFFF"/>
-        </w:rPr>
-        <w:t xml:space="preserve"> A H. Process-aware information systems: bridging people and software through process </w:t>
-      </w:r>
-      <w:proofErr w:type="gramStart"/>
-      <w:r>
-        <w:rPr>
-          <w:rFonts w:ascii="Arial" w:hAnsi="Arial" w:cs="Arial"/>
-          <w:color w:val="222222"/>
-          <w:sz w:val="20"/>
-          <w:szCs w:val="20"/>
-          <w:shd w:val="clear" w:color="auto" w:fill="FFFFFF"/>
-        </w:rPr>
-        <w:t>technology[</w:t>
-      </w:r>
-      <w:proofErr w:type="gramEnd"/>
-      <w:r>
-        <w:rPr>
-          <w:rFonts w:ascii="Arial" w:hAnsi="Arial" w:cs="Arial"/>
-          <w:color w:val="222222"/>
-          <w:sz w:val="20"/>
-          <w:szCs w:val="20"/>
-          <w:shd w:val="clear" w:color="auto" w:fill="FFFFFF"/>
-        </w:rPr>
-        <w:t>M]. Wiley-</w:t>
-      </w:r>
-      <w:proofErr w:type="spellStart"/>
-      <w:r>
-        <w:rPr>
-          <w:rFonts w:ascii="Arial" w:hAnsi="Arial" w:cs="Arial"/>
-          <w:color w:val="222222"/>
-          <w:sz w:val="20"/>
-          <w:szCs w:val="20"/>
-          <w:shd w:val="clear" w:color="auto" w:fill="FFFFFF"/>
-        </w:rPr>
-        <w:t>Interscience</w:t>
-      </w:r>
-      <w:proofErr w:type="spellEnd"/>
-      <w:r>
-        <w:rPr>
-          <w:rFonts w:ascii="Arial" w:hAnsi="Arial" w:cs="Arial"/>
-          <w:color w:val="222222"/>
-          <w:sz w:val="20"/>
-          <w:szCs w:val="20"/>
-          <w:shd w:val="clear" w:color="auto" w:fill="FFFFFF"/>
-        </w:rPr>
-        <w:t>, 2005.</w:t>
+        <w:t>Dumas M, Van der Aalst W M, Ter Hofstede A H. Process-aware information systems: bridging people and software through process technology[M]. Wiley-Interscience, 2005.</w:t>
       </w:r>
     </w:p>
     <w:p>
@@ -39724,31 +39374,7 @@
         <w:ind w:leftChars="200" w:left="420"/>
       </w:pPr>
       <w:r>
-        <w:t xml:space="preserve">[2] W. M. P. van der Aalst, K.M. van </w:t>
-      </w:r>
-      <w:proofErr w:type="spellStart"/>
-      <w:r>
-        <w:t>Hec</w:t>
-      </w:r>
-      <w:proofErr w:type="spellEnd"/>
-      <w:r>
-        <w:t xml:space="preserve">. </w:t>
-      </w:r>
-      <w:proofErr w:type="spellStart"/>
-      <w:r>
-        <w:t>Workftow</w:t>
-      </w:r>
-      <w:proofErr w:type="spellEnd"/>
-      <w:r>
-        <w:t xml:space="preserve"> </w:t>
-      </w:r>
-      <w:proofErr w:type="spellStart"/>
-      <w:r>
-        <w:t>Managcment</w:t>
-      </w:r>
-      <w:proofErr w:type="spellEnd"/>
-      <w:r>
-        <w:t>: Models, Methods and Systems. MIT press, Cambridge, MA, 2002</w:t>
+        <w:t>[2] W. M. P. van der Aalst, K.M. van Hec. Workftow Managcment: Models, Methods and Systems. MIT press, Cambridge, MA, 2002</w:t>
       </w:r>
     </w:p>
     <w:p>
@@ -39759,16 +39385,8 @@
         <w:rPr>
           <w:rFonts w:hint="eastAsia"/>
         </w:rPr>
-        <w:t xml:space="preserve">[3] W. M. P. van der Aalst, &amp; K.M. van </w:t>
-      </w:r>
-      <w:proofErr w:type="spellStart"/>
-      <w:r>
-        <w:rPr>
-          <w:rFonts w:hint="eastAsia"/>
-        </w:rPr>
-        <w:t>Hee</w:t>
-      </w:r>
-      <w:proofErr w:type="spellEnd"/>
+        <w:t>[3] W. M. P. van der Aalst, &amp; K.M. van Hee</w:t>
+      </w:r>
       <w:r>
         <w:rPr>
           <w:rFonts w:hint="eastAsia"/>
@@ -39835,7 +39453,6 @@
         </w:rPr>
         <w:t>清华大学出版社</w:t>
       </w:r>
-      <w:proofErr w:type="gramStart"/>
       <w:r>
         <w:rPr>
           <w:rFonts w:hint="eastAsia"/>
@@ -39854,7 +39471,6 @@
         </w:rPr>
         <w:t>,2004</w:t>
       </w:r>
-      <w:proofErr w:type="gramEnd"/>
     </w:p>
     <w:p>
       <w:pPr>
@@ -39882,7 +39498,7 @@
         </w:rPr>
         <w:t xml:space="preserve">]Workflow Management Coalition. [EB/OL][2013-9-24] </w:t>
       </w:r>
-      <w:hyperlink r:id="rId32" w:history="1">
+      <w:hyperlink r:id="rId50" w:history="1">
         <w:r>
           <w:rPr>
             <w:szCs w:val="21"/>
@@ -39915,29 +39531,7 @@
         <w:rPr>
           <w:szCs w:val="21"/>
         </w:rPr>
-        <w:t>]</w:t>
-      </w:r>
-      <w:proofErr w:type="spellStart"/>
-      <w:r>
-        <w:rPr>
-          <w:szCs w:val="21"/>
-        </w:rPr>
-        <w:t>TIBCO</w:t>
-      </w:r>
-      <w:proofErr w:type="gramStart"/>
-      <w:r>
-        <w:rPr>
-          <w:szCs w:val="21"/>
-        </w:rPr>
-        <w:t>,Inc.Staffware</w:t>
-      </w:r>
-      <w:proofErr w:type="spellEnd"/>
-      <w:proofErr w:type="gramEnd"/>
-      <w:r>
-        <w:rPr>
-          <w:szCs w:val="21"/>
-        </w:rPr>
-        <w:t xml:space="preserve"> Process Suite. [EB/OL]</w:t>
+        <w:t>]TIBCO,Inc.Staffware Process Suite. [EB/OL]</w:t>
       </w:r>
       <w:r>
         <w:rPr>
@@ -39996,63 +39590,34 @@
         <w:rPr>
           <w:szCs w:val="21"/>
         </w:rPr>
-        <w:t xml:space="preserve">IBM, Inc. IBM </w:t>
-      </w:r>
-      <w:proofErr w:type="spellStart"/>
+        <w:t xml:space="preserve">IBM, Inc. IBM MQSeries </w:t>
+      </w:r>
       <w:r>
         <w:rPr>
           <w:szCs w:val="21"/>
         </w:rPr>
-        <w:t>MQSeries</w:t>
-      </w:r>
-      <w:proofErr w:type="spellEnd"/>
-      <w:r>
-        <w:rPr>
+        <w:t>[EB/OL]</w:t>
+      </w:r>
+      <w:r>
+        <w:rPr>
+          <w:rFonts w:hint="eastAsia"/>
           <w:szCs w:val="21"/>
         </w:rPr>
+        <w:t>[2013-9-23]</w:t>
+      </w:r>
+      <w:r>
+        <w:rPr>
+          <w:szCs w:val="21"/>
+        </w:rPr>
+        <w:t>.</w:t>
+      </w:r>
+      <w:r>
+        <w:rPr>
+          <w:szCs w:val="21"/>
+        </w:rPr>
         <w:t xml:space="preserve"> </w:t>
       </w:r>
-      <w:r>
-        <w:rPr>
-          <w:szCs w:val="21"/>
-        </w:rPr>
-        <w:t>[EB/OL</w:t>
-      </w:r>
-      <w:proofErr w:type="gramStart"/>
-      <w:r>
-        <w:rPr>
-          <w:szCs w:val="21"/>
-        </w:rPr>
-        <w:t>]</w:t>
-      </w:r>
-      <w:r>
-        <w:rPr>
-          <w:rFonts w:hint="eastAsia"/>
-          <w:szCs w:val="21"/>
-        </w:rPr>
-        <w:t>[</w:t>
-      </w:r>
-      <w:proofErr w:type="gramEnd"/>
-      <w:r>
-        <w:rPr>
-          <w:rFonts w:hint="eastAsia"/>
-          <w:szCs w:val="21"/>
-        </w:rPr>
-        <w:t>2013-9-23]</w:t>
-      </w:r>
-      <w:r>
-        <w:rPr>
-          <w:szCs w:val="21"/>
-        </w:rPr>
-        <w:t>.</w:t>
-      </w:r>
-      <w:r>
-        <w:rPr>
-          <w:szCs w:val="21"/>
-        </w:rPr>
-        <w:t xml:space="preserve"> </w:t>
-      </w:r>
-      <w:hyperlink r:id="rId33" w:history="1">
+      <w:hyperlink r:id="rId51" w:history="1">
         <w:r>
           <w:rPr>
             <w:szCs w:val="21"/>
@@ -40121,7 +39686,7 @@
           <w:szCs w:val="21"/>
         </w:rPr>
       </w:pPr>
-      <w:hyperlink r:id="rId34" w:history="1">
+      <w:hyperlink r:id="rId52" w:history="1">
         <w:r>
           <w:rPr>
             <w:szCs w:val="21"/>
@@ -40167,50 +39732,35 @@
         <w:rPr>
           <w:szCs w:val="21"/>
         </w:rPr>
-        <w:t>SAP. [EB/OL</w:t>
-      </w:r>
-      <w:proofErr w:type="gramStart"/>
-      <w:r>
-        <w:rPr>
+        <w:t>SAP. [EB/OL]</w:t>
+      </w:r>
+      <w:r>
+        <w:rPr>
+          <w:rFonts w:hint="eastAsia"/>
           <w:szCs w:val="21"/>
         </w:rPr>
+        <w:t>[2013-9-2</w:t>
+      </w:r>
+      <w:r>
+        <w:rPr>
+          <w:szCs w:val="21"/>
+        </w:rPr>
+        <w:t>3</w:t>
+      </w:r>
+      <w:r>
+        <w:rPr>
+          <w:rFonts w:hint="eastAsia"/>
+          <w:szCs w:val="21"/>
+        </w:rPr>
         <w:t>]</w:t>
       </w:r>
       <w:r>
         <w:rPr>
-          <w:rFonts w:hint="eastAsia"/>
           <w:szCs w:val="21"/>
         </w:rPr>
-        <w:t>[</w:t>
-      </w:r>
-      <w:proofErr w:type="gramEnd"/>
-      <w:r>
-        <w:rPr>
-          <w:rFonts w:hint="eastAsia"/>
-          <w:szCs w:val="21"/>
-        </w:rPr>
-        <w:t>2013-9-2</w:t>
-      </w:r>
-      <w:r>
-        <w:rPr>
-          <w:szCs w:val="21"/>
-        </w:rPr>
-        <w:t>3</w:t>
-      </w:r>
-      <w:r>
-        <w:rPr>
-          <w:rFonts w:hint="eastAsia"/>
-          <w:szCs w:val="21"/>
-        </w:rPr>
-        <w:t>]</w:t>
-      </w:r>
-      <w:r>
-        <w:rPr>
-          <w:szCs w:val="21"/>
-        </w:rPr>
         <w:t xml:space="preserve"> </w:t>
       </w:r>
-      <w:hyperlink r:id="rId35" w:history="1">
+      <w:hyperlink r:id="rId53" w:history="1">
         <w:r>
           <w:rPr>
             <w:szCs w:val="21"/>
@@ -40273,7 +39823,7 @@
           <w:szCs w:val="21"/>
         </w:rPr>
       </w:pPr>
-      <w:hyperlink r:id="rId36" w:history="1">
+      <w:hyperlink r:id="rId54" w:history="1">
         <w:r>
           <w:rPr>
             <w:szCs w:val="21"/>
@@ -40355,23 +39905,7 @@
           <w:rFonts w:hint="eastAsia"/>
           <w:szCs w:val="21"/>
         </w:rPr>
-        <w:t>.</w:t>
-      </w:r>
-      <w:proofErr w:type="spellStart"/>
-      <w:r>
-        <w:rPr>
-          <w:rFonts w:hint="eastAsia"/>
-          <w:szCs w:val="21"/>
-        </w:rPr>
-        <w:t>BeehiveZ</w:t>
-      </w:r>
-      <w:proofErr w:type="spellEnd"/>
-      <w:r>
-        <w:rPr>
-          <w:rFonts w:hint="eastAsia"/>
-          <w:szCs w:val="21"/>
-        </w:rPr>
-        <w:t>:</w:t>
+        <w:t>.BeehiveZ:</w:t>
       </w:r>
       <w:r>
         <w:rPr>
@@ -40426,21 +39960,7 @@
         <w:rPr>
           <w:szCs w:val="21"/>
         </w:rPr>
-        <w:t xml:space="preserve">] Jin T, Wang J, Wen L. Efficiently Querying Business Process Models with </w:t>
-      </w:r>
-      <w:proofErr w:type="spellStart"/>
-      <w:r>
-        <w:rPr>
-          <w:szCs w:val="21"/>
-        </w:rPr>
-        <w:t>BeehiveZ</w:t>
-      </w:r>
-      <w:proofErr w:type="spellEnd"/>
-      <w:r>
-        <w:rPr>
-          <w:szCs w:val="21"/>
-        </w:rPr>
-        <w:t>[C]//BPM (Demos). 2011.</w:t>
+        <w:t>] Jin T, Wang J, Wen L. Efficiently Querying Business Process Models with BeehiveZ[C]//BPM (Demos). 2011.</w:t>
       </w:r>
     </w:p>
     <w:p>
@@ -40467,63 +39987,7 @@
         <w:rPr>
           <w:szCs w:val="21"/>
         </w:rPr>
-        <w:t xml:space="preserve"> van </w:t>
-      </w:r>
-      <w:proofErr w:type="spellStart"/>
-      <w:r>
-        <w:rPr>
-          <w:szCs w:val="21"/>
-        </w:rPr>
-        <w:t>Dongen</w:t>
-      </w:r>
-      <w:proofErr w:type="spellEnd"/>
-      <w:r>
-        <w:rPr>
-          <w:szCs w:val="21"/>
-        </w:rPr>
-        <w:t xml:space="preserve"> B F, de Medeiros A K A, </w:t>
-      </w:r>
-      <w:proofErr w:type="spellStart"/>
-      <w:r>
-        <w:rPr>
-          <w:szCs w:val="21"/>
-        </w:rPr>
-        <w:t>Verbeek</w:t>
-      </w:r>
-      <w:proofErr w:type="spellEnd"/>
-      <w:r>
-        <w:rPr>
-          <w:szCs w:val="21"/>
-        </w:rPr>
-        <w:t xml:space="preserve"> H M W, et al. The </w:t>
-      </w:r>
-      <w:proofErr w:type="spellStart"/>
-      <w:r>
-        <w:rPr>
-          <w:szCs w:val="21"/>
-        </w:rPr>
-        <w:t>ProM</w:t>
-      </w:r>
-      <w:proofErr w:type="spellEnd"/>
-      <w:r>
-        <w:rPr>
-          <w:szCs w:val="21"/>
-        </w:rPr>
-        <w:t xml:space="preserve"> framework: A new era in process mining tool </w:t>
-      </w:r>
-      <w:proofErr w:type="gramStart"/>
-      <w:r>
-        <w:rPr>
-          <w:szCs w:val="21"/>
-        </w:rPr>
-        <w:t>support[</w:t>
-      </w:r>
-      <w:proofErr w:type="gramEnd"/>
-      <w:r>
-        <w:rPr>
-          <w:szCs w:val="21"/>
-        </w:rPr>
-        <w:t>M]//Applications and Theory of Petri Nets 2005. Springer Berlin Heidelberg, 2005: 444-454.</w:t>
+        <w:t xml:space="preserve"> van Dongen B F, de Medeiros A K A, Verbeek H M W, et al. The ProM framework: A new era in process mining tool support[M]//Applications and Theory of Petri Nets 2005. Springer Berlin Heidelberg, 2005: 444-454.</w:t>
       </w:r>
     </w:p>
     <w:p>
@@ -40557,21 +40021,7 @@
         <w:rPr>
           <w:szCs w:val="21"/>
         </w:rPr>
-        <w:t xml:space="preserve"> A.L. Wolf. Automating Process Discovery </w:t>
-      </w:r>
-      <w:proofErr w:type="gramStart"/>
-      <w:r>
-        <w:rPr>
-          <w:szCs w:val="21"/>
-        </w:rPr>
-        <w:t>Through</w:t>
-      </w:r>
-      <w:proofErr w:type="gramEnd"/>
-      <w:r>
-        <w:rPr>
-          <w:szCs w:val="21"/>
-        </w:rPr>
-        <w:t xml:space="preserve"> Event-Data Analysis. Proceedings of the 17th international conference on Software engineering. New York</w:t>
+        <w:t xml:space="preserve"> A.L. Wolf. Automating Process Discovery Through Event-Data Analysis. Proceedings of the 17th international conference on Software engineering. New York</w:t>
       </w:r>
       <w:r>
         <w:rPr>
@@ -40649,100 +40099,70 @@
         <w:rPr>
           <w:szCs w:val="21"/>
         </w:rPr>
-        <w:t xml:space="preserve"> D. </w:t>
-      </w:r>
-      <w:proofErr w:type="spellStart"/>
+        <w:t xml:space="preserve"> D. Gunopulos</w:t>
+      </w:r>
       <w:r>
         <w:rPr>
           <w:szCs w:val="21"/>
         </w:rPr>
-        <w:t>Gunopulos</w:t>
-      </w:r>
-      <w:proofErr w:type="spellEnd"/>
+        <w:t>，</w:t>
+      </w:r>
       <w:r>
         <w:rPr>
           <w:szCs w:val="21"/>
         </w:rPr>
+        <w:t xml:space="preserve"> F. Leymann. Mining Process Models from Work</w:t>
+      </w:r>
+      <w:r>
+        <w:rPr>
+          <w:rFonts w:hint="eastAsia"/>
+          <w:szCs w:val="21"/>
+        </w:rPr>
+        <w:t>fl</w:t>
+      </w:r>
+      <w:r>
+        <w:rPr>
+          <w:szCs w:val="21"/>
+        </w:rPr>
+        <w:t>ow Logs. In:</w:t>
+      </w:r>
+      <w:r>
+        <w:rPr>
+          <w:rFonts w:hint="eastAsia"/>
+          <w:szCs w:val="21"/>
+        </w:rPr>
+        <w:t xml:space="preserve"> </w:t>
+      </w:r>
+      <w:r>
+        <w:rPr>
+          <w:szCs w:val="21"/>
+        </w:rPr>
+        <w:t>I. Ramos</w:t>
+      </w:r>
+      <w:r>
+        <w:rPr>
+          <w:szCs w:val="21"/>
+        </w:rPr>
         <w:t>，</w:t>
       </w:r>
       <w:r>
         <w:rPr>
           <w:szCs w:val="21"/>
         </w:rPr>
-        <w:t xml:space="preserve"> F. </w:t>
-      </w:r>
-      <w:proofErr w:type="spellStart"/>
+        <w:t xml:space="preserve"> G. Alonso</w:t>
+      </w:r>
       <w:r>
         <w:rPr>
           <w:szCs w:val="21"/>
         </w:rPr>
-        <w:t>Leymann</w:t>
-      </w:r>
-      <w:proofErr w:type="spellEnd"/>
+        <w:t>，</w:t>
+      </w:r>
       <w:r>
         <w:rPr>
           <w:szCs w:val="21"/>
         </w:rPr>
-        <w:t>. Mining Process Models from Work</w:t>
-      </w:r>
-      <w:r>
-        <w:rPr>
-          <w:rFonts w:hint="eastAsia"/>
-          <w:szCs w:val="21"/>
-        </w:rPr>
-        <w:t>fl</w:t>
-      </w:r>
-      <w:r>
-        <w:rPr>
-          <w:szCs w:val="21"/>
-        </w:rPr>
-        <w:t>ow Logs. In:</w:t>
-      </w:r>
-      <w:r>
-        <w:rPr>
-          <w:rFonts w:hint="eastAsia"/>
-          <w:szCs w:val="21"/>
-        </w:rPr>
-        <w:t xml:space="preserve"> </w:t>
-      </w:r>
-      <w:r>
-        <w:rPr>
-          <w:szCs w:val="21"/>
-        </w:rPr>
-        <w:t>I. Ramos</w:t>
-      </w:r>
-      <w:r>
-        <w:rPr>
-          <w:szCs w:val="21"/>
-        </w:rPr>
-        <w:t>，</w:t>
-      </w:r>
-      <w:r>
-        <w:rPr>
-          <w:szCs w:val="21"/>
-        </w:rPr>
-        <w:t xml:space="preserve"> G. Alonso</w:t>
-      </w:r>
-      <w:r>
-        <w:rPr>
-          <w:szCs w:val="21"/>
-        </w:rPr>
-        <w:t>，</w:t>
-      </w:r>
-      <w:r>
-        <w:rPr>
-          <w:szCs w:val="21"/>
-        </w:rPr>
-        <w:t xml:space="preserve"> H.J. </w:t>
-      </w:r>
-      <w:proofErr w:type="spellStart"/>
-      <w:r>
-        <w:rPr>
-          <w:szCs w:val="21"/>
-        </w:rPr>
-        <w:t>Schek</w:t>
-      </w:r>
-      <w:proofErr w:type="spellEnd"/>
+        <w:t xml:space="preserve"> H.J. Schek</w:t>
+      </w:r>
       <w:r>
         <w:rPr>
           <w:szCs w:val="21"/>
@@ -40831,90 +40251,40 @@
         <w:rPr>
           <w:szCs w:val="21"/>
         </w:rPr>
-        <w:t xml:space="preserve">D </w:t>
-      </w:r>
-      <w:proofErr w:type="spellStart"/>
-      <w:r>
-        <w:rPr>
+        <w:t>D Gunopulos</w:t>
+      </w:r>
+      <w:r>
+        <w:rPr>
+          <w:rFonts w:hint="eastAsia"/>
           <w:szCs w:val="21"/>
         </w:rPr>
-        <w:t>Gunopulos</w:t>
-      </w:r>
-      <w:proofErr w:type="spellEnd"/>
-      <w:r>
-        <w:rPr>
-          <w:rFonts w:hint="eastAsia"/>
+        <w:t>，</w:t>
+      </w:r>
+      <w:r>
+        <w:rPr>
           <w:szCs w:val="21"/>
         </w:rPr>
-        <w:t>，</w:t>
+        <w:t xml:space="preserve"> F Leymann.</w:t>
       </w:r>
       <w:r>
         <w:rPr>
           <w:szCs w:val="21"/>
         </w:rPr>
-        <w:t xml:space="preserve"> F </w:t>
-      </w:r>
-      <w:proofErr w:type="spellStart"/>
+        <w:t xml:space="preserve"> </w:t>
+      </w:r>
+      <w:bookmarkStart w:id="57" w:name="OLE_LINK9"/>
       <w:r>
         <w:rPr>
           <w:szCs w:val="21"/>
         </w:rPr>
-        <w:t>Leymann</w:t>
-      </w:r>
-      <w:proofErr w:type="spellEnd"/>
+        <w:t>Mining process models from workflow logs</w:t>
+      </w:r>
+      <w:bookmarkEnd w:id="57"/>
       <w:r>
         <w:rPr>
           <w:szCs w:val="21"/>
         </w:rPr>
-        <w:t>.</w:t>
-      </w:r>
-      <w:r>
-        <w:rPr>
-          <w:szCs w:val="21"/>
-        </w:rPr>
-        <w:t xml:space="preserve"> </w:t>
-      </w:r>
-      <w:bookmarkStart w:id="61" w:name="OLE_LINK9"/>
-      <w:r>
-        <w:rPr>
-          <w:szCs w:val="21"/>
-        </w:rPr>
-        <w:t>Mining process models from workflow logs</w:t>
-      </w:r>
-      <w:bookmarkEnd w:id="61"/>
-      <w:r>
-        <w:rPr>
-          <w:szCs w:val="21"/>
-        </w:rPr>
-        <w:t xml:space="preserve">[C] </w:t>
-      </w:r>
-      <w:proofErr w:type="spellStart"/>
-      <w:r>
-        <w:rPr>
-          <w:szCs w:val="21"/>
-        </w:rPr>
-        <w:t>Proc.ofthe</w:t>
-      </w:r>
-      <w:proofErr w:type="spellEnd"/>
-      <w:r>
-        <w:rPr>
-          <w:szCs w:val="21"/>
-        </w:rPr>
-        <w:t xml:space="preserve"> 6th </w:t>
-      </w:r>
-      <w:proofErr w:type="spellStart"/>
-      <w:r>
-        <w:rPr>
-          <w:szCs w:val="21"/>
-        </w:rPr>
-        <w:t>Inter.Conf.on</w:t>
-      </w:r>
-      <w:proofErr w:type="spellEnd"/>
-      <w:r>
-        <w:rPr>
-          <w:szCs w:val="21"/>
-        </w:rPr>
-        <w:t xml:space="preserve"> Extending Database Technology (EDBT)</w:t>
+        <w:t>[C] Proc.ofthe 6th Inter.Conf.on Extending Database Technology (EDBT)</w:t>
       </w:r>
       <w:r>
         <w:rPr>
@@ -40999,21 +40369,7 @@
         <w:rPr>
           <w:szCs w:val="21"/>
         </w:rPr>
-        <w:t xml:space="preserve"> van der Aalst W, </w:t>
-      </w:r>
-      <w:proofErr w:type="spellStart"/>
-      <w:r>
-        <w:rPr>
-          <w:szCs w:val="21"/>
-        </w:rPr>
-        <w:t>Adriansyah</w:t>
-      </w:r>
-      <w:proofErr w:type="spellEnd"/>
-      <w:r>
-        <w:rPr>
-          <w:szCs w:val="21"/>
-        </w:rPr>
-        <w:t xml:space="preserve"> A, de Medeiros A K A, et al. Process mining manifesto[C]//Business process management workshops. Springer Berlin Heidelberg, 2012: 169-194.</w:t>
+        <w:t xml:space="preserve"> van der Aalst W, Adriansyah A, de Medeiros A K A, et al. Process mining manifesto[C]//Business process management workshops. Springer Berlin Heidelberg, 2012: 169-194.</w:t>
       </w:r>
     </w:p>
     <w:p>
@@ -41046,21 +40402,7 @@
         <w:rPr>
           <w:szCs w:val="21"/>
         </w:rPr>
-        <w:t xml:space="preserve"> Van der Aalst W M P, van der Aalst W. Process mining: discovery, conformance and enhancement of business </w:t>
-      </w:r>
-      <w:proofErr w:type="gramStart"/>
-      <w:r>
-        <w:rPr>
-          <w:szCs w:val="21"/>
-        </w:rPr>
-        <w:t>processes[</w:t>
-      </w:r>
-      <w:proofErr w:type="gramEnd"/>
-      <w:r>
-        <w:rPr>
-          <w:szCs w:val="21"/>
-        </w:rPr>
-        <w:t>M]. Springer, 2011.</w:t>
+        <w:t xml:space="preserve"> Van der Aalst W M P, van der Aalst W. Process mining: discovery, conformance and enhancement of business processes[M]. Springer, 2011.</w:t>
       </w:r>
     </w:p>
     <w:p>
@@ -41125,29 +40467,7 @@
         <w:rPr>
           <w:szCs w:val="21"/>
         </w:rPr>
-        <w:t xml:space="preserve"> et al. Discovering models of behavior for concurrent </w:t>
-      </w:r>
-      <w:proofErr w:type="spellStart"/>
-      <w:r>
-        <w:rPr>
-          <w:szCs w:val="21"/>
-        </w:rPr>
-        <w:t>work</w:t>
-      </w:r>
-      <w:proofErr w:type="gramStart"/>
-      <w:r>
-        <w:rPr>
-          <w:szCs w:val="21"/>
-        </w:rPr>
-        <w:t>?ows.Computers</w:t>
-      </w:r>
-      <w:proofErr w:type="spellEnd"/>
-      <w:proofErr w:type="gramEnd"/>
-      <w:r>
-        <w:rPr>
-          <w:szCs w:val="21"/>
-        </w:rPr>
-        <w:t xml:space="preserve"> in Industry</w:t>
+        <w:t xml:space="preserve"> et al. Discovering models of behavior for concurrent work?ows.Computers in Industry</w:t>
       </w:r>
       <w:r>
         <w:rPr>
@@ -41252,21 +40572,7 @@
         <w:rPr>
           <w:szCs w:val="21"/>
         </w:rPr>
-        <w:t xml:space="preserve"> A.L. Wolf. Discovering Models of Software Processes from Event-Based </w:t>
-      </w:r>
-      <w:proofErr w:type="spellStart"/>
-      <w:r>
-        <w:rPr>
-          <w:szCs w:val="21"/>
-        </w:rPr>
-        <w:t>Data.ACM</w:t>
-      </w:r>
-      <w:proofErr w:type="spellEnd"/>
-      <w:r>
-        <w:rPr>
-          <w:szCs w:val="21"/>
-        </w:rPr>
-        <w:t xml:space="preserve"> Transactions on Software Engineering and Methodology</w:t>
+        <w:t xml:space="preserve"> A.L. Wolf. Discovering Models of Software Processes from Event-Based Data.ACM Transactions on Software Engineering and Methodology</w:t>
       </w:r>
       <w:r>
         <w:rPr>
@@ -41325,22 +40631,22 @@
         <w:rPr>
           <w:szCs w:val="21"/>
         </w:rPr>
-        <w:t xml:space="preserve"> A.L. Wolf. Event-Based Detection of Concurrency. Proceedings of the </w:t>
-      </w:r>
-      <w:proofErr w:type="spellStart"/>
+        <w:t xml:space="preserve"> A.L. Wolf. Event-Based Detection of Concurrency. Proceedings of the Sixth</w:t>
+      </w:r>
       <w:r>
         <w:rPr>
           <w:szCs w:val="21"/>
         </w:rPr>
+        <w:t xml:space="preserve"> </w:t>
+      </w:r>
+      <w:bookmarkStart w:id="58" w:name="_GoBack"/>
+      <w:bookmarkEnd w:id="58"/>
+      <w:r>
+        <w:rPr>
+          <w:szCs w:val="21"/>
+        </w:rPr>
         <w:lastRenderedPageBreak/>
-        <w:t>SixthInternational</w:t>
-      </w:r>
-      <w:proofErr w:type="spellEnd"/>
-      <w:r>
-        <w:rPr>
-          <w:szCs w:val="21"/>
-        </w:rPr>
-        <w:t xml:space="preserve"> Symposium on the Foundations of Software engineering. New York</w:t>
+        <w:t>International Symposium on the Foundations of Software engineering. New York</w:t>
       </w:r>
       <w:r>
         <w:rPr>
@@ -41472,21 +40778,7 @@
         <w:rPr>
           <w:szCs w:val="21"/>
         </w:rPr>
-        <w:t xml:space="preserve">Wen L, van der Aalst W M P, Wang J, et al. Mining process models with non-free-choice </w:t>
-      </w:r>
-      <w:proofErr w:type="gramStart"/>
-      <w:r>
-        <w:rPr>
-          <w:szCs w:val="21"/>
-        </w:rPr>
-        <w:t>constructs[</w:t>
-      </w:r>
-      <w:proofErr w:type="gramEnd"/>
-      <w:r>
-        <w:rPr>
-          <w:szCs w:val="21"/>
-        </w:rPr>
-        <w:t>J]. Data Mining and Knowledge Discovery, 2007, 15(2): 145-180.</w:t>
+        <w:t>Wen L, van der Aalst W M P, Wang J, et al. Mining process models with non-free-choice constructs[J]. Data Mining and Knowledge Discovery, 2007, 15(2): 145-180.</w:t>
       </w:r>
     </w:p>
     <w:p>
@@ -41512,21 +40804,7 @@
         <w:rPr>
           <w:szCs w:val="21"/>
         </w:rPr>
-        <w:t xml:space="preserve">] Wen L, Wang J, van der Aalst W M P, et al. A novel approach for process mining based on event </w:t>
-      </w:r>
-      <w:proofErr w:type="gramStart"/>
-      <w:r>
-        <w:rPr>
-          <w:szCs w:val="21"/>
-        </w:rPr>
-        <w:t>types[</w:t>
-      </w:r>
-      <w:proofErr w:type="gramEnd"/>
-      <w:r>
-        <w:rPr>
-          <w:szCs w:val="21"/>
-        </w:rPr>
-        <w:t>J]. Journal of Intelligent Information Systems, 2009, 32(2): 163-190.</w:t>
+        <w:t>] Wen L, Wang J, van der Aalst W M P, et al. A novel approach for process mining based on event types[J]. Journal of Intelligent Information Systems, 2009, 32(2): 163-190.</w:t>
       </w:r>
     </w:p>
     <w:p>
@@ -41565,42 +40843,20 @@
         <w:rPr>
           <w:szCs w:val="21"/>
         </w:rPr>
-        <w:t xml:space="preserve"> </w:t>
-      </w:r>
-      <w:proofErr w:type="spellStart"/>
-      <w:r>
-        <w:rPr>
+        <w:t xml:space="preserve"> A.J.M.M.Weijters</w:t>
+      </w:r>
+      <w:r>
+        <w:rPr>
+          <w:rFonts w:hint="eastAsia"/>
           <w:szCs w:val="21"/>
         </w:rPr>
-        <w:t>A.J.M.M.Weijters</w:t>
-      </w:r>
-      <w:proofErr w:type="spellEnd"/>
-      <w:r>
-        <w:rPr>
-          <w:rFonts w:hint="eastAsia"/>
+        <w:t>，</w:t>
+      </w:r>
+      <w:r>
+        <w:rPr>
           <w:szCs w:val="21"/>
         </w:rPr>
-        <w:t>，</w:t>
-      </w:r>
-      <w:r>
-        <w:rPr>
-          <w:szCs w:val="21"/>
-        </w:rPr>
-        <w:t xml:space="preserve"> and </w:t>
-      </w:r>
-      <w:proofErr w:type="spellStart"/>
-      <w:r>
-        <w:rPr>
-          <w:szCs w:val="21"/>
-        </w:rPr>
-        <w:t>L.Maruster</w:t>
-      </w:r>
-      <w:proofErr w:type="spellEnd"/>
-      <w:r>
-        <w:rPr>
-          <w:szCs w:val="21"/>
-        </w:rPr>
-        <w:t>. Workflow Mining: Discovering Process Models from Event Logs. IEEE Transactions on Knowledge and Data Engineering</w:t>
+        <w:t xml:space="preserve"> and L.Maruster. Workflow Mining: Discovering Process Models from Event Logs. IEEE Transactions on Knowledge and Data Engineering</w:t>
       </w:r>
       <w:r>
         <w:rPr>
@@ -41686,21 +40942,7 @@
         <w:rPr>
           <w:szCs w:val="21"/>
         </w:rPr>
-        <w:t xml:space="preserve">] </w:t>
-      </w:r>
-      <w:proofErr w:type="spellStart"/>
-      <w:r>
-        <w:rPr>
-          <w:szCs w:val="21"/>
-        </w:rPr>
-        <w:t>Rozinat</w:t>
-      </w:r>
-      <w:proofErr w:type="spellEnd"/>
-      <w:r>
-        <w:rPr>
-          <w:szCs w:val="21"/>
-        </w:rPr>
-        <w:t xml:space="preserve"> A, Aalst W. Conformance checking of processes based on monitoring real behavior. </w:t>
+        <w:t xml:space="preserve">] Rozinat A, Aalst W. Conformance checking of processes based on monitoring real behavior. </w:t>
       </w:r>
       <w:r>
         <w:rPr>
@@ -41739,21 +40981,7 @@
         <w:rPr>
           <w:szCs w:val="21"/>
         </w:rPr>
-        <w:t xml:space="preserve">] A.K.A. de Medeiros, A.J.M.M. </w:t>
-      </w:r>
-      <w:proofErr w:type="spellStart"/>
-      <w:r>
-        <w:rPr>
-          <w:szCs w:val="21"/>
-        </w:rPr>
-        <w:t>Weijters</w:t>
-      </w:r>
-      <w:proofErr w:type="spellEnd"/>
-      <w:r>
-        <w:rPr>
-          <w:szCs w:val="21"/>
-        </w:rPr>
-        <w:t>, and W.M.P. van der Aalst. Genetic process mining: an experimental evaluation.</w:t>
+        <w:t>] A.K.A. de Medeiros, A.J.M.M. Weijters, and W.M.P. van der Aalst. Genetic process mining: an experimental evaluation.</w:t>
       </w:r>
       <w:r>
         <w:rPr>
@@ -41786,49 +41014,7 @@
         <w:rPr>
           <w:szCs w:val="21"/>
         </w:rPr>
-        <w:t xml:space="preserve">] W.M.P. van der Aalst, V. Rubin, B.F. van </w:t>
-      </w:r>
-      <w:proofErr w:type="spellStart"/>
-      <w:r>
-        <w:rPr>
-          <w:szCs w:val="21"/>
-        </w:rPr>
-        <w:t>Dongen</w:t>
-      </w:r>
-      <w:proofErr w:type="spellEnd"/>
-      <w:r>
-        <w:rPr>
-          <w:szCs w:val="21"/>
-        </w:rPr>
-        <w:t xml:space="preserve">, E. Kindler, and C.W. </w:t>
-      </w:r>
-      <w:proofErr w:type="spellStart"/>
-      <w:r>
-        <w:rPr>
-          <w:szCs w:val="21"/>
-        </w:rPr>
-        <w:t>G¨unther</w:t>
-      </w:r>
-      <w:proofErr w:type="spellEnd"/>
-      <w:r>
-        <w:rPr>
-          <w:szCs w:val="21"/>
-        </w:rPr>
-        <w:t>. Process Mining: A Two-Step Approach using Transition Systems and Regions</w:t>
-      </w:r>
-      <w:proofErr w:type="gramStart"/>
-      <w:r>
-        <w:rPr>
-          <w:szCs w:val="21"/>
-        </w:rPr>
-        <w:t>.[</w:t>
-      </w:r>
-      <w:proofErr w:type="gramEnd"/>
-      <w:r>
-        <w:rPr>
-          <w:szCs w:val="21"/>
-        </w:rPr>
-        <w:t>R] BPM Center Report BPM-06-30, BPMcenter.org, 2006</w:t>
+        <w:t>] W.M.P. van der Aalst, V. Rubin, B.F. van Dongen, E. Kindler, and C.W. G¨unther. Process Mining: A Two-Step Approach using Transition Systems and Regions.[R] BPM Center Report BPM-06-30, BPMcenter.org, 2006</w:t>
       </w:r>
     </w:p>
     <w:p>
@@ -41848,21 +41034,7 @@
         <w:rPr>
           <w:szCs w:val="21"/>
         </w:rPr>
-        <w:t xml:space="preserve">] </w:t>
-      </w:r>
-      <w:proofErr w:type="spellStart"/>
-      <w:r>
-        <w:rPr>
-          <w:szCs w:val="21"/>
-        </w:rPr>
-        <w:t>Rozinat</w:t>
-      </w:r>
-      <w:proofErr w:type="spellEnd"/>
-      <w:r>
-        <w:rPr>
-          <w:szCs w:val="21"/>
-        </w:rPr>
-        <w:t xml:space="preserve"> A, Aalst W. Conformance checking of processes based on monitoring real behavior. </w:t>
+        <w:t xml:space="preserve">] Rozinat A, Aalst W. Conformance checking of processes based on monitoring real behavior. </w:t>
       </w:r>
       <w:r>
         <w:rPr>
@@ -41879,7 +41051,7 @@
       </w:r>
     </w:p>
     <w:sectPr>
-      <w:headerReference w:type="default" r:id="rId37"/>
+      <w:headerReference w:type="default" r:id="rId55"/>
       <w:pgSz w:w="11906" w:h="16838"/>
       <w:pgMar w:top="1440" w:right="1800" w:bottom="1440" w:left="1800" w:header="851" w:footer="992" w:gutter="0"/>
       <w:cols w:space="425"/>
@@ -41978,7 +41150,7 @@
         <w:rStyle w:val="a8"/>
         <w:noProof/>
       </w:rPr>
-      <w:t>21</w:t>
+      <w:t>22</w:t>
     </w:r>
     <w:r>
       <w:rPr>
@@ -44757,7 +43929,6 @@
     <w:uiPriority w:val="59"/>
     <w:rsid w:val="006B3C4F"/>
     <w:tblPr>
-      <w:tblInd w:w="0" w:type="dxa"/>
       <w:tblBorders>
         <w:top w:val="single" w:sz="4" w:space="0" w:color="auto"/>
         <w:left w:val="single" w:sz="4" w:space="0" w:color="auto"/>
@@ -44766,12 +43937,6 @@
         <w:insideH w:val="single" w:sz="4" w:space="0" w:color="auto"/>
         <w:insideV w:val="single" w:sz="4" w:space="0" w:color="auto"/>
       </w:tblBorders>
-      <w:tblCellMar>
-        <w:top w:w="0" w:type="dxa"/>
-        <w:left w:w="108" w:type="dxa"/>
-        <w:bottom w:w="0" w:type="dxa"/>
-        <w:right w:w="108" w:type="dxa"/>
-      </w:tblCellMar>
     </w:tblPr>
   </w:style>
   <w:style w:type="character" w:styleId="a7">
@@ -45291,7 +44456,7 @@
 </file>
 
 <file path=customXml/itemProps1.xml><?xml version="1.0" encoding="utf-8"?>
-<ds:datastoreItem xmlns:ds="http://schemas.openxmlformats.org/officeDocument/2006/customXml" ds:itemID="{B512F020-56B7-4389-AFEB-7DB5456F32D1}">
+<ds:datastoreItem xmlns:ds="http://schemas.openxmlformats.org/officeDocument/2006/customXml" ds:itemID="{8D208355-AA3B-45E4-BF3F-1D70B54B1180}">
   <ds:schemaRefs>
     <ds:schemaRef ds:uri="http://schemas.openxmlformats.org/officeDocument/2006/bibliography"/>
   </ds:schemaRefs>

</xml_diff>